<commit_message>
jurnal, proposal, laporan akhir fix
</commit_message>
<xml_diff>
--- a/berkas/jurnal.docx
+++ b/berkas/jurnal.docx
@@ -1554,262 +1554,6 @@
         <w:widowControl/>
         <w:suppressLineNumbers w:val="0"/>
         <w:bidi w:val="0"/>
-        <w:spacing w:before="0" w:beforeAutospacing="1" w:after="0" w:afterAutospacing="0" w:line="288" w:lineRule="auto"/>
-        <w:ind w:left="0" w:right="0"/>
-        <w:jc w:val="left"/>
-        <w:rPr>
-          <w:rFonts w:hint="default" w:ascii="Times New Roman" w:hAnsi="Times New Roman" w:cs="Times New Roman"/>
-          <w:color w:val="00000A"/>
-          <w:kern w:val="0"/>
-          <w:sz w:val="24"/>
-          <w:szCs w:val="24"/>
-          <w:lang w:val="en-US" w:eastAsia="zh-CN" w:bidi="ar"/>
-        </w:rPr>
-      </w:pPr>
-      <w:r>
-        <w:rPr>
-          <w:rFonts w:hint="default"/>
-          <w:color w:val="00000A"/>
-          <w:lang w:val="en"/>
-        </w:rPr>
-        <w:t xml:space="preserve">- </w:t>
-      </w:r>
-      <w:r>
-        <w:rPr>
-          <w:rFonts w:hint="default" w:ascii="Times New Roman" w:hAnsi="Times New Roman" w:cs="Times New Roman"/>
-          <w:color w:val="00000A"/>
-          <w:kern w:val="0"/>
-          <w:sz w:val="24"/>
-          <w:szCs w:val="24"/>
-          <w:lang w:val="en-US" w:eastAsia="zh-CN" w:bidi="ar"/>
-        </w:rPr>
-        <w:t xml:space="preserve">Performa SSE maupun Websocket juga dipengaruhi oleh </w:t>
-      </w:r>
-      <w:r>
-        <w:rPr>
-          <w:rFonts w:hint="default" w:ascii="Times New Roman" w:hAnsi="Times New Roman" w:cs="Times New Roman"/>
-          <w:i/>
-          <w:color w:val="00000A"/>
-          <w:kern w:val="0"/>
-          <w:sz w:val="24"/>
-          <w:szCs w:val="24"/>
-          <w:lang w:val="en-US" w:eastAsia="zh-CN" w:bidi="ar"/>
-        </w:rPr>
-        <w:t xml:space="preserve">web browser </w:t>
-      </w:r>
-      <w:r>
-        <w:rPr>
-          <w:rFonts w:hint="default" w:ascii="Times New Roman" w:hAnsi="Times New Roman" w:cs="Times New Roman"/>
-          <w:color w:val="00000A"/>
-          <w:kern w:val="0"/>
-          <w:sz w:val="24"/>
-          <w:szCs w:val="24"/>
-          <w:lang w:val="en-US" w:eastAsia="zh-CN" w:bidi="ar"/>
-        </w:rPr>
-        <w:t>serta konfigurasi jaringan yang digunakan</w:t>
-      </w:r>
-      <w:r>
-        <w:rPr>
-          <w:rFonts w:hint="default" w:ascii="Times New Roman" w:hAnsi="Times New Roman" w:cs="Times New Roman"/>
-          <w:color w:val="00000A"/>
-          <w:kern w:val="0"/>
-          <w:sz w:val="24"/>
-          <w:szCs w:val="24"/>
-          <w:lang w:val="en" w:eastAsia="zh-CN" w:bidi="ar"/>
-        </w:rPr>
-        <w:t xml:space="preserve"> </w:t>
-      </w:r>
-      <w:r>
-        <w:rPr>
-          <w:rFonts w:hint="default" w:ascii="Times New Roman" w:hAnsi="Times New Roman" w:cs="Times New Roman"/>
-          <w:color w:val="00000A"/>
-          <w:kern w:val="0"/>
-          <w:sz w:val="24"/>
-          <w:szCs w:val="24"/>
-          <w:lang w:val="en-US" w:eastAsia="zh-CN" w:bidi="ar"/>
-        </w:rPr>
-        <w:t>(Elliot Estep, 2013)</w:t>
-      </w:r>
-    </w:p>
-    <w:p>
-      <w:pPr>
-        <w:pStyle w:val="2"/>
-        <w:keepNext w:val="0"/>
-        <w:keepLines w:val="0"/>
-        <w:widowControl/>
-        <w:suppressLineNumbers w:val="0"/>
-        <w:bidi w:val="0"/>
-        <w:spacing w:before="0" w:beforeAutospacing="1" w:after="0" w:afterAutospacing="0" w:line="288" w:lineRule="auto"/>
-        <w:ind w:left="0" w:right="0"/>
-        <w:jc w:val="left"/>
-        <w:rPr>
-          <w:rFonts w:hint="default" w:ascii="Times New Roman" w:hAnsi="Times New Roman" w:cs="Times New Roman"/>
-          <w:color w:val="00000A"/>
-          <w:kern w:val="0"/>
-          <w:sz w:val="24"/>
-          <w:szCs w:val="24"/>
-          <w:lang w:val="en" w:eastAsia="zh-CN" w:bidi="ar"/>
-        </w:rPr>
-      </w:pPr>
-      <w:r>
-        <w:rPr>
-          <w:rFonts w:hint="default" w:ascii="Times New Roman" w:hAnsi="Times New Roman" w:cs="Times New Roman"/>
-          <w:color w:val="00000A"/>
-          <w:kern w:val="0"/>
-          <w:sz w:val="24"/>
-          <w:szCs w:val="24"/>
-          <w:lang w:val="en" w:eastAsia="zh-CN" w:bidi="ar"/>
-        </w:rPr>
-        <w:t>&lt;&lt;Rumusan - option&gt;&gt;</w:t>
-      </w:r>
-    </w:p>
-    <w:p>
-      <w:pPr>
-        <w:pStyle w:val="2"/>
-        <w:keepNext w:val="0"/>
-        <w:keepLines w:val="0"/>
-        <w:widowControl/>
-        <w:suppressLineNumbers w:val="0"/>
-        <w:spacing w:after="0" w:afterAutospacing="0" w:line="480" w:lineRule="auto"/>
-        <w:ind w:left="0" w:firstLine="0"/>
-        <w:rPr>
-          <w:rFonts w:hint="default" w:ascii="Times New Roman" w:hAnsi="Times New Roman" w:cs="Times New Roman"/>
-          <w:i w:val="0"/>
-          <w:color w:val="00000A"/>
-          <w:kern w:val="0"/>
-          <w:sz w:val="24"/>
-          <w:szCs w:val="24"/>
-          <w:lang w:val="en" w:eastAsia="zh-CN" w:bidi="ar"/>
-        </w:rPr>
-      </w:pPr>
-      <w:r>
-        <w:rPr>
-          <w:color w:val="00000A"/>
-          <w:sz w:val="24"/>
-          <w:szCs w:val="24"/>
-          <w:lang w:val="en-US"/>
-        </w:rPr>
-        <w:t xml:space="preserve">Rumusan permasalahan pada penelitian ini adalah bagaimana cara menerapkan HTTP/2 </w:t>
-      </w:r>
-      <w:r>
-        <w:rPr>
-          <w:i/>
-          <w:color w:val="00000A"/>
-          <w:sz w:val="24"/>
-          <w:szCs w:val="24"/>
-          <w:lang w:val="en-US"/>
-        </w:rPr>
-        <w:t>Server-Sent Events</w:t>
-      </w:r>
-      <w:r>
-        <w:rPr>
-          <w:color w:val="00000A"/>
-          <w:sz w:val="24"/>
-          <w:szCs w:val="24"/>
-          <w:lang w:val="en-US"/>
-        </w:rPr>
-        <w:t xml:space="preserve"> ataupun </w:t>
-      </w:r>
-      <w:r>
-        <w:rPr>
-          <w:i w:val="0"/>
-          <w:color w:val="00000A"/>
-          <w:sz w:val="24"/>
-          <w:szCs w:val="24"/>
-          <w:lang w:val="en-US"/>
-        </w:rPr>
-        <w:t>WebSocket</w:t>
-      </w:r>
-      <w:r>
-        <w:rPr>
-          <w:color w:val="00000A"/>
-          <w:sz w:val="24"/>
-          <w:szCs w:val="24"/>
-          <w:lang w:val="en-US"/>
-        </w:rPr>
-        <w:t xml:space="preserve"> pada sistem rumah pintar berbasis website serta untuk mengetahui hasil perbandingan </w:t>
-      </w:r>
-      <w:r>
-        <w:rPr>
-          <w:i/>
-          <w:color w:val="00000A"/>
-          <w:sz w:val="24"/>
-          <w:szCs w:val="24"/>
-          <w:lang w:val="en-US"/>
-        </w:rPr>
-        <w:t>response time</w:t>
-      </w:r>
-      <w:r>
-        <w:rPr>
-          <w:color w:val="00000A"/>
-          <w:sz w:val="24"/>
-          <w:szCs w:val="24"/>
-          <w:lang w:val="en-US"/>
-        </w:rPr>
-        <w:t xml:space="preserve"> serta presentase penggunaan CPU pada HTTP/1.1 SSE, HTTPS SSE, HTTP/2 SSE dan </w:t>
-      </w:r>
-      <w:r>
-        <w:rPr>
-          <w:i w:val="0"/>
-          <w:color w:val="00000A"/>
-          <w:sz w:val="24"/>
-          <w:szCs w:val="24"/>
-          <w:lang w:val="en-US"/>
-        </w:rPr>
-        <w:t>WebSocket</w:t>
-      </w:r>
-      <w:r>
-        <w:rPr>
-          <w:color w:val="00000A"/>
-          <w:sz w:val="24"/>
-          <w:szCs w:val="24"/>
-          <w:lang w:val="en-US"/>
-        </w:rPr>
-        <w:t>.</w:t>
-      </w:r>
-    </w:p>
-    <w:p>
-      <w:pPr>
-        <w:pStyle w:val="2"/>
-        <w:keepNext w:val="0"/>
-        <w:keepLines w:val="0"/>
-        <w:widowControl/>
-        <w:suppressLineNumbers w:val="0"/>
-        <w:bidi w:val="0"/>
-        <w:spacing w:before="0" w:beforeAutospacing="1" w:after="0" w:afterAutospacing="0" w:line="360" w:lineRule="auto"/>
-        <w:ind w:left="0" w:right="0" w:firstLine="0"/>
-        <w:jc w:val="left"/>
-        <w:rPr>
-          <w:rFonts w:hint="default" w:ascii="Times New Roman" w:hAnsi="Times New Roman" w:cs="Times New Roman"/>
-          <w:i w:val="0"/>
-          <w:color w:val="00000A"/>
-          <w:kern w:val="0"/>
-          <w:sz w:val="24"/>
-          <w:szCs w:val="24"/>
-          <w:lang w:val="en" w:eastAsia="zh-CN" w:bidi="ar"/>
-        </w:rPr>
-      </w:pPr>
-      <w:r>
-        <w:rPr>
-          <w:rFonts w:hint="default" w:ascii="Times New Roman" w:hAnsi="Times New Roman" w:cs="Times New Roman"/>
-          <w:i w:val="0"/>
-          <w:color w:val="00000A"/>
-          <w:kern w:val="0"/>
-          <w:sz w:val="24"/>
-          <w:szCs w:val="24"/>
-          <w:lang w:val="en" w:eastAsia="zh-CN" w:bidi="ar"/>
-        </w:rPr>
-        <w:t>&lt;&lt;Alasan - option&gt;&gt;</w:t>
-      </w:r>
-    </w:p>
-    <w:p>
-      <w:pPr>
-        <w:pStyle w:val="2"/>
-        <w:keepNext w:val="0"/>
-        <w:keepLines w:val="0"/>
-        <w:widowControl/>
-        <w:suppressLineNumbers w:val="0"/>
-        <w:bidi w:val="0"/>
         <w:spacing w:before="0" w:beforeAutospacing="1" w:after="0" w:afterAutospacing="0" w:line="480" w:lineRule="auto"/>
         <w:ind w:left="0" w:right="0" w:firstLine="0"/>
         <w:jc w:val="left"/>
@@ -1825,15 +1569,22 @@
       </w:pPr>
       <w:r>
         <w:rPr>
-          <w:rFonts w:hint="default" w:ascii="Times New Roman" w:hAnsi="Times New Roman" w:cs="Times New Roman"/>
-          <w:i w:val="0"/>
-          <w:color w:val="00000A"/>
-          <w:kern w:val="0"/>
-          <w:sz w:val="24"/>
-          <w:szCs w:val="24"/>
-          <w:lang w:val="en-US" w:eastAsia="zh-CN" w:bidi="ar"/>
-        </w:rPr>
-        <w:t xml:space="preserve">Baik </w:t>
+          <w:rFonts w:hint="default"/>
+          <w:color w:val="00000A"/>
+          <w:lang w:val="en"/>
+        </w:rPr>
+        <w:t xml:space="preserve">- </w:t>
+      </w:r>
+      <w:r>
+        <w:rPr>
+          <w:rFonts w:hint="default" w:ascii="Times New Roman" w:hAnsi="Times New Roman" w:cs="Times New Roman"/>
+          <w:color w:val="00000A"/>
+          <w:kern w:val="0"/>
+          <w:sz w:val="24"/>
+          <w:szCs w:val="24"/>
+          <w:lang w:val="en-US" w:eastAsia="zh-CN" w:bidi="ar"/>
+        </w:rPr>
+        <w:t xml:space="preserve">Performa SSE maupun Websocket juga dipengaruhi oleh </w:t>
       </w:r>
       <w:r>
         <w:rPr>
@@ -1845,115 +1596,40 @@
           <w:szCs w:val="24"/>
           <w:lang w:val="en-US" w:eastAsia="zh-CN" w:bidi="ar"/>
         </w:rPr>
-        <w:t>WebSocket</w:t>
-      </w:r>
-      <w:r>
-        <w:rPr>
-          <w:rFonts w:hint="default" w:ascii="Times New Roman" w:hAnsi="Times New Roman" w:cs="Times New Roman"/>
-          <w:i w:val="0"/>
-          <w:color w:val="00000A"/>
-          <w:kern w:val="0"/>
-          <w:sz w:val="24"/>
-          <w:szCs w:val="24"/>
-          <w:lang w:val="en-US" w:eastAsia="zh-CN" w:bidi="ar"/>
-        </w:rPr>
-        <w:t xml:space="preserve"> maupun </w:t>
-      </w:r>
-      <w:r>
-        <w:rPr>
-          <w:rFonts w:hint="default" w:ascii="Times New Roman" w:hAnsi="Times New Roman" w:cs="Times New Roman"/>
-          <w:i/>
-          <w:color w:val="00000A"/>
-          <w:kern w:val="0"/>
-          <w:sz w:val="24"/>
-          <w:szCs w:val="24"/>
-          <w:lang w:val="en-US" w:eastAsia="zh-CN" w:bidi="ar"/>
-        </w:rPr>
-        <w:t>Server-Sent Events</w:t>
-      </w:r>
-      <w:r>
-        <w:rPr>
-          <w:rFonts w:hint="default" w:ascii="Times New Roman" w:hAnsi="Times New Roman" w:cs="Times New Roman"/>
-          <w:i w:val="0"/>
-          <w:color w:val="00000A"/>
-          <w:kern w:val="0"/>
-          <w:sz w:val="24"/>
-          <w:szCs w:val="24"/>
-          <w:lang w:val="en-US" w:eastAsia="zh-CN" w:bidi="ar"/>
-        </w:rPr>
-        <w:t xml:space="preserve"> masih memerlukan penelitian lebih jauh untuk mencari teknologi mana yang memiliki nilai </w:t>
-      </w:r>
-      <w:r>
-        <w:rPr>
-          <w:rFonts w:hint="default" w:ascii="Times New Roman" w:hAnsi="Times New Roman" w:cs="Times New Roman"/>
-          <w:i/>
-          <w:color w:val="00000A"/>
-          <w:kern w:val="0"/>
-          <w:sz w:val="24"/>
-          <w:szCs w:val="24"/>
-          <w:lang w:val="en-US" w:eastAsia="zh-CN" w:bidi="ar"/>
-        </w:rPr>
-        <w:t>response time</w:t>
-      </w:r>
-      <w:r>
-        <w:rPr>
-          <w:rFonts w:hint="default" w:ascii="Times New Roman" w:hAnsi="Times New Roman" w:cs="Times New Roman"/>
-          <w:i w:val="0"/>
-          <w:color w:val="00000A"/>
-          <w:kern w:val="0"/>
-          <w:sz w:val="24"/>
-          <w:szCs w:val="24"/>
-          <w:lang w:val="en-US" w:eastAsia="zh-CN" w:bidi="ar"/>
-        </w:rPr>
-        <w:t xml:space="preserve"> paling rendah serta menggunakan </w:t>
-      </w:r>
-      <w:r>
-        <w:rPr>
-          <w:rFonts w:hint="default" w:ascii="Times New Roman" w:hAnsi="Times New Roman" w:cs="Times New Roman"/>
-          <w:i/>
-          <w:color w:val="00000A"/>
-          <w:kern w:val="0"/>
-          <w:sz w:val="24"/>
-          <w:szCs w:val="24"/>
-          <w:lang w:val="en-US" w:eastAsia="zh-CN" w:bidi="ar"/>
-        </w:rPr>
-        <w:t>resource</w:t>
-      </w:r>
-      <w:r>
-        <w:rPr>
-          <w:rFonts w:hint="default" w:ascii="Times New Roman" w:hAnsi="Times New Roman" w:cs="Times New Roman"/>
-          <w:i w:val="0"/>
-          <w:color w:val="00000A"/>
-          <w:kern w:val="0"/>
-          <w:sz w:val="24"/>
-          <w:szCs w:val="24"/>
-          <w:lang w:val="en-US" w:eastAsia="zh-CN" w:bidi="ar"/>
-        </w:rPr>
-        <w:t xml:space="preserve"> di </w:t>
-      </w:r>
-      <w:r>
-        <w:rPr>
-          <w:rFonts w:hint="default" w:ascii="Times New Roman" w:hAnsi="Times New Roman" w:cs="Times New Roman"/>
-          <w:i/>
-          <w:color w:val="00000A"/>
-          <w:kern w:val="0"/>
-          <w:sz w:val="24"/>
-          <w:szCs w:val="24"/>
-          <w:lang w:val="en-US" w:eastAsia="zh-CN" w:bidi="ar"/>
-        </w:rPr>
-        <w:t>server</w:t>
-      </w:r>
-      <w:r>
-        <w:rPr>
-          <w:rFonts w:hint="default" w:ascii="Times New Roman" w:hAnsi="Times New Roman" w:cs="Times New Roman"/>
-          <w:i w:val="0"/>
-          <w:color w:val="00000A"/>
-          <w:kern w:val="0"/>
-          <w:sz w:val="24"/>
-          <w:szCs w:val="24"/>
-          <w:lang w:val="en-US" w:eastAsia="zh-CN" w:bidi="ar"/>
-        </w:rPr>
-        <w:t xml:space="preserve"> terendah pula ketika diterapkan di rumah pintar, dengan alasan itulah penelitian ini dilakukan.</w:t>
+        <w:t xml:space="preserve">web browser </w:t>
+      </w:r>
+      <w:r>
+        <w:rPr>
+          <w:rFonts w:hint="default" w:ascii="Times New Roman" w:hAnsi="Times New Roman" w:cs="Times New Roman"/>
+          <w:color w:val="00000A"/>
+          <w:kern w:val="0"/>
+          <w:sz w:val="24"/>
+          <w:szCs w:val="24"/>
+          <w:lang w:val="en-US" w:eastAsia="zh-CN" w:bidi="ar"/>
+        </w:rPr>
+        <w:t>serta konfigurasi jaringan yang digunakan</w:t>
+      </w:r>
+      <w:r>
+        <w:rPr>
+          <w:rFonts w:hint="default" w:ascii="Times New Roman" w:hAnsi="Times New Roman" w:cs="Times New Roman"/>
+          <w:color w:val="00000A"/>
+          <w:kern w:val="0"/>
+          <w:sz w:val="24"/>
+          <w:szCs w:val="24"/>
+          <w:lang w:val="en" w:eastAsia="zh-CN" w:bidi="ar"/>
+        </w:rPr>
+        <w:t xml:space="preserve"> </w:t>
+      </w:r>
+      <w:r>
+        <w:rPr>
+          <w:rFonts w:hint="default" w:ascii="Times New Roman" w:hAnsi="Times New Roman" w:cs="Times New Roman"/>
+          <w:color w:val="00000A"/>
+          <w:kern w:val="0"/>
+          <w:sz w:val="24"/>
+          <w:szCs w:val="24"/>
+          <w:lang w:val="en-US" w:eastAsia="zh-CN" w:bidi="ar"/>
+        </w:rPr>
+        <w:t>(Elliot Estep, 2013)</w:t>
       </w:r>
     </w:p>
     <w:p>
@@ -2025,1904 +1701,6 @@
         <w:widowControl/>
         <w:suppressLineNumbers w:val="0"/>
         <w:bidi w:val="0"/>
-        <w:spacing w:before="0" w:beforeAutospacing="1" w:after="0" w:afterAutospacing="0" w:line="480" w:lineRule="auto"/>
-        <w:ind w:left="0" w:right="0" w:firstLine="0"/>
-        <w:jc w:val="left"/>
-        <w:rPr>
-          <w:rFonts w:hint="default" w:ascii="Times New Roman" w:hAnsi="Times New Roman" w:cs="Times New Roman"/>
-          <w:i w:val="0"/>
-          <w:color w:val="00000A"/>
-          <w:kern w:val="0"/>
-          <w:sz w:val="24"/>
-          <w:szCs w:val="24"/>
-          <w:lang w:val="en" w:eastAsia="zh-CN" w:bidi="ar"/>
-        </w:rPr>
-      </w:pPr>
-      <w:r>
-        <w:rPr>
-          <w:rFonts w:hint="default" w:ascii="Times New Roman" w:hAnsi="Times New Roman" w:cs="Times New Roman"/>
-          <w:i w:val="0"/>
-          <w:color w:val="00000A"/>
-          <w:kern w:val="0"/>
-          <w:sz w:val="24"/>
-          <w:szCs w:val="24"/>
-          <w:lang w:val="en" w:eastAsia="zh-CN" w:bidi="ar"/>
-        </w:rPr>
-        <w:t>&lt;&lt;Peralatan dan Bahan&gt;&gt;</w:t>
-      </w:r>
-    </w:p>
-    <w:p>
-      <w:pPr>
-        <w:pStyle w:val="2"/>
-        <w:keepNext w:val="0"/>
-        <w:keepLines w:val="0"/>
-        <w:widowControl/>
-        <w:suppressLineNumbers w:val="0"/>
-        <w:bidi w:val="0"/>
-        <w:spacing w:before="0" w:beforeAutospacing="1" w:after="0" w:afterAutospacing="0" w:line="360" w:lineRule="auto"/>
-        <w:ind w:left="0" w:right="0" w:firstLine="0"/>
-        <w:jc w:val="left"/>
-        <w:rPr>
-          <w:rFonts w:hint="default" w:ascii="Times New Roman" w:hAnsi="Times New Roman" w:cs="Times New Roman"/>
-          <w:i w:val="0"/>
-          <w:color w:val="00000A"/>
-          <w:kern w:val="0"/>
-          <w:sz w:val="24"/>
-          <w:szCs w:val="24"/>
-          <w:lang w:val="en-US" w:eastAsia="zh-CN" w:bidi="ar"/>
-        </w:rPr>
-      </w:pPr>
-      <w:r>
-        <w:rPr>
-          <w:rFonts w:hint="default" w:ascii="Times New Roman" w:hAnsi="Times New Roman" w:cs="Times New Roman"/>
-          <w:b/>
-          <w:bCs/>
-          <w:i w:val="0"/>
-          <w:color w:val="00000A"/>
-          <w:kern w:val="0"/>
-          <w:sz w:val="24"/>
-          <w:szCs w:val="24"/>
-          <w:lang w:val="en-US" w:eastAsia="zh-CN" w:bidi="ar"/>
-        </w:rPr>
-        <w:t>Peralatan</w:t>
-      </w:r>
-    </w:p>
-    <w:p>
-      <w:pPr>
-        <w:pStyle w:val="2"/>
-        <w:keepNext w:val="0"/>
-        <w:keepLines w:val="0"/>
-        <w:widowControl/>
-        <w:suppressLineNumbers w:val="0"/>
-        <w:bidi w:val="0"/>
-        <w:spacing w:before="0" w:beforeAutospacing="1" w:after="0" w:afterAutospacing="0" w:line="360" w:lineRule="auto"/>
-        <w:ind w:left="0" w:right="0" w:firstLine="0"/>
-        <w:jc w:val="left"/>
-        <w:rPr>
-          <w:rFonts w:hint="default" w:ascii="Times New Roman" w:hAnsi="Times New Roman" w:cs="Times New Roman"/>
-          <w:i w:val="0"/>
-          <w:color w:val="00000A"/>
-          <w:kern w:val="0"/>
-          <w:sz w:val="24"/>
-          <w:szCs w:val="24"/>
-          <w:lang w:val="en-US" w:eastAsia="zh-CN" w:bidi="ar"/>
-        </w:rPr>
-      </w:pPr>
-      <w:r>
-        <w:rPr>
-          <w:rFonts w:hint="default" w:ascii="Times New Roman" w:hAnsi="Times New Roman" w:cs="Times New Roman"/>
-          <w:i w:val="0"/>
-          <w:color w:val="00000A"/>
-          <w:kern w:val="0"/>
-          <w:sz w:val="24"/>
-          <w:szCs w:val="24"/>
-          <w:lang w:val="en-US" w:eastAsia="zh-CN" w:bidi="ar"/>
-        </w:rPr>
-        <w:t xml:space="preserve">   Berikut merupakan daftar peralatan yang akan digunakan selama proses penelitian berlangsung :</w:t>
-      </w:r>
-    </w:p>
-    <w:p>
-      <w:pPr>
-        <w:pStyle w:val="2"/>
-        <w:keepNext w:val="0"/>
-        <w:keepLines w:val="0"/>
-        <w:widowControl/>
-        <w:suppressLineNumbers w:val="0"/>
-        <w:bidi w:val="0"/>
-        <w:spacing w:before="0" w:beforeAutospacing="1" w:after="0" w:afterAutospacing="0" w:line="360" w:lineRule="auto"/>
-        <w:ind w:left="0" w:right="0" w:firstLine="0"/>
-        <w:jc w:val="left"/>
-        <w:rPr>
-          <w:rFonts w:hint="default" w:ascii="Times New Roman" w:hAnsi="Times New Roman" w:cs="Times New Roman"/>
-          <w:i w:val="0"/>
-          <w:color w:val="00000A"/>
-          <w:kern w:val="0"/>
-          <w:sz w:val="24"/>
-          <w:szCs w:val="24"/>
-          <w:lang w:val="en-US" w:eastAsia="zh-CN" w:bidi="ar"/>
-        </w:rPr>
-      </w:pPr>
-      <w:r>
-        <w:rPr>
-          <w:rFonts w:hint="default" w:ascii="Times New Roman" w:hAnsi="Times New Roman" w:cs="Times New Roman"/>
-          <w:i w:val="0"/>
-          <w:color w:val="00000A"/>
-          <w:kern w:val="0"/>
-          <w:sz w:val="24"/>
-          <w:szCs w:val="24"/>
-          <w:lang w:val="en-US" w:eastAsia="zh-CN" w:bidi="ar"/>
-        </w:rPr>
-        <w:t>1. Komputer sebagai client dengan spesifikasi:</w:t>
-      </w:r>
-    </w:p>
-    <w:p>
-      <w:pPr>
-        <w:pStyle w:val="2"/>
-        <w:keepNext w:val="0"/>
-        <w:keepLines w:val="0"/>
-        <w:widowControl/>
-        <w:suppressLineNumbers w:val="0"/>
-        <w:bidi w:val="0"/>
-        <w:spacing w:before="0" w:beforeAutospacing="1" w:after="0" w:afterAutospacing="0" w:line="360" w:lineRule="auto"/>
-        <w:ind w:left="0" w:right="0" w:firstLine="0"/>
-        <w:jc w:val="left"/>
-        <w:rPr>
-          <w:rFonts w:hint="default" w:ascii="Times New Roman" w:hAnsi="Times New Roman" w:cs="Times New Roman"/>
-          <w:i w:val="0"/>
-          <w:color w:val="00000A"/>
-          <w:kern w:val="0"/>
-          <w:sz w:val="24"/>
-          <w:szCs w:val="24"/>
-          <w:lang w:val="en-US" w:eastAsia="zh-CN" w:bidi="ar"/>
-        </w:rPr>
-      </w:pPr>
-      <w:r>
-        <w:rPr>
-          <w:rFonts w:hint="default" w:ascii="Times New Roman" w:hAnsi="Times New Roman" w:cs="Times New Roman"/>
-          <w:i w:val="0"/>
-          <w:color w:val="00000A"/>
-          <w:kern w:val="0"/>
-          <w:sz w:val="24"/>
-          <w:szCs w:val="24"/>
-          <w:lang w:val="en-US" w:eastAsia="zh-CN" w:bidi="ar"/>
-        </w:rPr>
-        <w:t>CPU</w:t>
-      </w:r>
-      <w:r>
-        <w:rPr>
-          <w:rFonts w:hint="default" w:ascii="Times New Roman" w:hAnsi="Times New Roman" w:cs="Times New Roman"/>
-          <w:i w:val="0"/>
-          <w:color w:val="00000A"/>
-          <w:kern w:val="0"/>
-          <w:sz w:val="24"/>
-          <w:szCs w:val="24"/>
-          <w:lang w:val="en-US" w:eastAsia="zh-CN" w:bidi="ar"/>
-        </w:rPr>
-        <w:tab/>
-      </w:r>
-      <w:r>
-        <w:rPr>
-          <w:rFonts w:hint="default" w:ascii="Times New Roman" w:hAnsi="Times New Roman" w:cs="Times New Roman"/>
-          <w:i w:val="0"/>
-          <w:color w:val="00000A"/>
-          <w:kern w:val="0"/>
-          <w:sz w:val="24"/>
-          <w:szCs w:val="24"/>
-          <w:lang w:val="en-US" w:eastAsia="zh-CN" w:bidi="ar"/>
-        </w:rPr>
-        <w:t>: Intel Celeron 1.50GHz x 4</w:t>
-      </w:r>
-    </w:p>
-    <w:p>
-      <w:pPr>
-        <w:pStyle w:val="2"/>
-        <w:keepNext w:val="0"/>
-        <w:keepLines w:val="0"/>
-        <w:widowControl/>
-        <w:suppressLineNumbers w:val="0"/>
-        <w:bidi w:val="0"/>
-        <w:spacing w:before="0" w:beforeAutospacing="1" w:after="0" w:afterAutospacing="0" w:line="360" w:lineRule="auto"/>
-        <w:ind w:left="0" w:right="0" w:firstLine="0"/>
-        <w:jc w:val="left"/>
-        <w:rPr>
-          <w:rFonts w:hint="default" w:ascii="Times New Roman" w:hAnsi="Times New Roman" w:cs="Times New Roman"/>
-          <w:i w:val="0"/>
-          <w:color w:val="00000A"/>
-          <w:kern w:val="0"/>
-          <w:sz w:val="24"/>
-          <w:szCs w:val="24"/>
-          <w:lang w:val="en-US" w:eastAsia="zh-CN" w:bidi="ar"/>
-        </w:rPr>
-      </w:pPr>
-      <w:r>
-        <w:rPr>
-          <w:rFonts w:hint="default" w:ascii="Times New Roman" w:hAnsi="Times New Roman" w:cs="Times New Roman"/>
-          <w:i w:val="0"/>
-          <w:color w:val="00000A"/>
-          <w:kern w:val="0"/>
-          <w:sz w:val="24"/>
-          <w:szCs w:val="24"/>
-          <w:lang w:val="en-US" w:eastAsia="zh-CN" w:bidi="ar"/>
-        </w:rPr>
-        <w:t>Hardisk</w:t>
-      </w:r>
-      <w:r>
-        <w:rPr>
-          <w:rFonts w:hint="default" w:ascii="Times New Roman" w:hAnsi="Times New Roman" w:cs="Times New Roman"/>
-          <w:i w:val="0"/>
-          <w:color w:val="00000A"/>
-          <w:kern w:val="0"/>
-          <w:sz w:val="24"/>
-          <w:szCs w:val="24"/>
-          <w:lang w:val="en-US" w:eastAsia="zh-CN" w:bidi="ar"/>
-        </w:rPr>
-        <w:tab/>
-      </w:r>
-      <w:r>
-        <w:rPr>
-          <w:rFonts w:hint="default" w:ascii="Times New Roman" w:hAnsi="Times New Roman" w:cs="Times New Roman"/>
-          <w:i w:val="0"/>
-          <w:color w:val="00000A"/>
-          <w:kern w:val="0"/>
-          <w:sz w:val="24"/>
-          <w:szCs w:val="24"/>
-          <w:lang w:val="en-US" w:eastAsia="zh-CN" w:bidi="ar"/>
-        </w:rPr>
-        <w:t>: 750 GB</w:t>
-      </w:r>
-    </w:p>
-    <w:p>
-      <w:pPr>
-        <w:pStyle w:val="2"/>
-        <w:keepNext w:val="0"/>
-        <w:keepLines w:val="0"/>
-        <w:widowControl/>
-        <w:suppressLineNumbers w:val="0"/>
-        <w:bidi w:val="0"/>
-        <w:spacing w:before="0" w:beforeAutospacing="1" w:after="0" w:afterAutospacing="0" w:line="360" w:lineRule="auto"/>
-        <w:ind w:left="0" w:right="0" w:firstLine="0"/>
-        <w:jc w:val="left"/>
-        <w:rPr>
-          <w:rFonts w:hint="default" w:ascii="Times New Roman" w:hAnsi="Times New Roman" w:cs="Times New Roman"/>
-          <w:i w:val="0"/>
-          <w:color w:val="00000A"/>
-          <w:kern w:val="0"/>
-          <w:sz w:val="24"/>
-          <w:szCs w:val="24"/>
-          <w:lang w:val="en-US" w:eastAsia="zh-CN" w:bidi="ar"/>
-        </w:rPr>
-      </w:pPr>
-      <w:r>
-        <w:rPr>
-          <w:rFonts w:hint="default" w:ascii="Times New Roman" w:hAnsi="Times New Roman" w:cs="Times New Roman"/>
-          <w:i w:val="0"/>
-          <w:color w:val="00000A"/>
-          <w:kern w:val="0"/>
-          <w:sz w:val="24"/>
-          <w:szCs w:val="24"/>
-          <w:lang w:val="en-US" w:eastAsia="zh-CN" w:bidi="ar"/>
-        </w:rPr>
-        <w:t>RAM</w:t>
-      </w:r>
-      <w:r>
-        <w:rPr>
-          <w:rFonts w:hint="default" w:ascii="Times New Roman" w:hAnsi="Times New Roman" w:cs="Times New Roman"/>
-          <w:i w:val="0"/>
-          <w:color w:val="00000A"/>
-          <w:kern w:val="0"/>
-          <w:sz w:val="24"/>
-          <w:szCs w:val="24"/>
-          <w:lang w:val="en-US" w:eastAsia="zh-CN" w:bidi="ar"/>
-        </w:rPr>
-        <w:tab/>
-      </w:r>
-      <w:r>
-        <w:rPr>
-          <w:rFonts w:hint="default" w:ascii="Times New Roman" w:hAnsi="Times New Roman" w:cs="Times New Roman"/>
-          <w:i w:val="0"/>
-          <w:color w:val="00000A"/>
-          <w:kern w:val="0"/>
-          <w:sz w:val="24"/>
-          <w:szCs w:val="24"/>
-          <w:lang w:val="en-US" w:eastAsia="zh-CN" w:bidi="ar"/>
-        </w:rPr>
-        <w:t>: 8 GB</w:t>
-      </w:r>
-    </w:p>
-    <w:p>
-      <w:pPr>
-        <w:pStyle w:val="2"/>
-        <w:keepNext w:val="0"/>
-        <w:keepLines w:val="0"/>
-        <w:widowControl/>
-        <w:suppressLineNumbers w:val="0"/>
-        <w:bidi w:val="0"/>
-        <w:spacing w:before="0" w:beforeAutospacing="1" w:after="0" w:afterAutospacing="0" w:line="360" w:lineRule="auto"/>
-        <w:ind w:left="0" w:right="0" w:firstLine="0"/>
-        <w:jc w:val="left"/>
-        <w:rPr>
-          <w:rFonts w:hint="default" w:ascii="Times New Roman" w:hAnsi="Times New Roman" w:cs="Times New Roman"/>
-          <w:i w:val="0"/>
-          <w:color w:val="00000A"/>
-          <w:kern w:val="0"/>
-          <w:sz w:val="24"/>
-          <w:szCs w:val="24"/>
-          <w:lang w:val="en-US" w:eastAsia="zh-CN" w:bidi="ar"/>
-        </w:rPr>
-      </w:pPr>
-      <w:r>
-        <w:rPr>
-          <w:rFonts w:hint="default" w:ascii="Times New Roman" w:hAnsi="Times New Roman" w:cs="Times New Roman"/>
-          <w:i w:val="0"/>
-          <w:color w:val="00000A"/>
-          <w:kern w:val="0"/>
-          <w:sz w:val="24"/>
-          <w:szCs w:val="24"/>
-          <w:lang w:val="en-US" w:eastAsia="zh-CN" w:bidi="ar"/>
-        </w:rPr>
-        <w:t>OS</w:t>
-      </w:r>
-      <w:r>
-        <w:rPr>
-          <w:rFonts w:hint="default" w:ascii="Times New Roman" w:hAnsi="Times New Roman" w:cs="Times New Roman"/>
-          <w:i w:val="0"/>
-          <w:color w:val="00000A"/>
-          <w:kern w:val="0"/>
-          <w:sz w:val="24"/>
-          <w:szCs w:val="24"/>
-          <w:lang w:val="en-US" w:eastAsia="zh-CN" w:bidi="ar"/>
-        </w:rPr>
-        <w:tab/>
-      </w:r>
-      <w:r>
-        <w:rPr>
-          <w:rFonts w:hint="default" w:ascii="Times New Roman" w:hAnsi="Times New Roman" w:cs="Times New Roman"/>
-          <w:i w:val="0"/>
-          <w:color w:val="00000A"/>
-          <w:kern w:val="0"/>
-          <w:sz w:val="24"/>
-          <w:szCs w:val="24"/>
-          <w:lang w:val="en-US" w:eastAsia="zh-CN" w:bidi="ar"/>
-        </w:rPr>
-        <w:tab/>
-      </w:r>
-      <w:r>
-        <w:rPr>
-          <w:rFonts w:hint="default" w:ascii="Times New Roman" w:hAnsi="Times New Roman" w:cs="Times New Roman"/>
-          <w:i w:val="0"/>
-          <w:color w:val="00000A"/>
-          <w:kern w:val="0"/>
-          <w:sz w:val="24"/>
-          <w:szCs w:val="24"/>
-          <w:lang w:val="en-US" w:eastAsia="zh-CN" w:bidi="ar"/>
-        </w:rPr>
-        <w:t>: Linux Mint 18.2 Cinnamon 64-bit</w:t>
-      </w:r>
-    </w:p>
-    <w:p>
-      <w:pPr>
-        <w:pStyle w:val="2"/>
-        <w:keepNext w:val="0"/>
-        <w:keepLines w:val="0"/>
-        <w:widowControl/>
-        <w:suppressLineNumbers w:val="0"/>
-        <w:bidi w:val="0"/>
-        <w:spacing w:before="0" w:beforeAutospacing="1" w:after="0" w:afterAutospacing="0" w:line="360" w:lineRule="auto"/>
-        <w:ind w:left="0" w:right="0" w:firstLine="0"/>
-        <w:jc w:val="left"/>
-        <w:rPr>
-          <w:rFonts w:hint="default" w:ascii="Times New Roman" w:hAnsi="Times New Roman" w:cs="Times New Roman"/>
-          <w:i w:val="0"/>
-          <w:color w:val="00000A"/>
-          <w:kern w:val="0"/>
-          <w:sz w:val="24"/>
-          <w:szCs w:val="24"/>
-          <w:lang w:val="en-US" w:eastAsia="zh-CN" w:bidi="ar"/>
-        </w:rPr>
-      </w:pPr>
-      <w:r>
-        <w:rPr>
-          <w:rFonts w:hint="default" w:ascii="Times New Roman" w:hAnsi="Times New Roman" w:cs="Times New Roman"/>
-          <w:i w:val="0"/>
-          <w:color w:val="00000A"/>
-          <w:kern w:val="0"/>
-          <w:sz w:val="24"/>
-          <w:szCs w:val="24"/>
-          <w:lang w:val="en-US" w:eastAsia="zh-CN" w:bidi="ar"/>
-        </w:rPr>
-        <w:t>2. Raspberry Pi 3 Model B sebagai broker sekaligus web server dan server API sebanyak 1 unit dengan spesifikasi:</w:t>
-      </w:r>
-    </w:p>
-    <w:p>
-      <w:pPr>
-        <w:pStyle w:val="2"/>
-        <w:keepNext w:val="0"/>
-        <w:keepLines w:val="0"/>
-        <w:widowControl/>
-        <w:suppressLineNumbers w:val="0"/>
-        <w:bidi w:val="0"/>
-        <w:spacing w:before="0" w:beforeAutospacing="1" w:after="0" w:afterAutospacing="0" w:line="360" w:lineRule="auto"/>
-        <w:ind w:left="0" w:right="0" w:firstLine="0"/>
-        <w:jc w:val="left"/>
-        <w:rPr>
-          <w:rFonts w:hint="default" w:ascii="Times New Roman" w:hAnsi="Times New Roman" w:cs="Times New Roman"/>
-          <w:i w:val="0"/>
-          <w:color w:val="00000A"/>
-          <w:kern w:val="0"/>
-          <w:sz w:val="24"/>
-          <w:szCs w:val="24"/>
-          <w:lang w:val="en-US" w:eastAsia="zh-CN" w:bidi="ar"/>
-        </w:rPr>
-      </w:pPr>
-      <w:r>
-        <w:rPr>
-          <w:rFonts w:hint="default" w:ascii="Times New Roman" w:hAnsi="Times New Roman" w:cs="Times New Roman"/>
-          <w:i w:val="0"/>
-          <w:color w:val="00000A"/>
-          <w:kern w:val="0"/>
-          <w:sz w:val="24"/>
-          <w:szCs w:val="24"/>
-          <w:lang w:val="en-US" w:eastAsia="zh-CN" w:bidi="ar"/>
-        </w:rPr>
-        <w:t>CPU</w:t>
-      </w:r>
-      <w:r>
-        <w:rPr>
-          <w:rFonts w:hint="default" w:ascii="Times New Roman" w:hAnsi="Times New Roman" w:cs="Times New Roman"/>
-          <w:i w:val="0"/>
-          <w:color w:val="00000A"/>
-          <w:kern w:val="0"/>
-          <w:sz w:val="24"/>
-          <w:szCs w:val="24"/>
-          <w:lang w:val="en-US" w:eastAsia="zh-CN" w:bidi="ar"/>
-        </w:rPr>
-        <w:tab/>
-      </w:r>
-      <w:r>
-        <w:rPr>
-          <w:rFonts w:hint="default" w:ascii="Times New Roman" w:hAnsi="Times New Roman" w:cs="Times New Roman"/>
-          <w:i w:val="0"/>
-          <w:color w:val="00000A"/>
-          <w:kern w:val="0"/>
-          <w:sz w:val="24"/>
-          <w:szCs w:val="24"/>
-          <w:lang w:val="en-US" w:eastAsia="zh-CN" w:bidi="ar"/>
-        </w:rPr>
-        <w:t>: 1.2 GHz quad-core ARM</w:t>
-      </w:r>
-    </w:p>
-    <w:p>
-      <w:pPr>
-        <w:pStyle w:val="2"/>
-        <w:keepNext w:val="0"/>
-        <w:keepLines w:val="0"/>
-        <w:widowControl/>
-        <w:suppressLineNumbers w:val="0"/>
-        <w:bidi w:val="0"/>
-        <w:spacing w:before="0" w:beforeAutospacing="1" w:after="0" w:afterAutospacing="0" w:line="360" w:lineRule="auto"/>
-        <w:ind w:left="0" w:right="0" w:firstLine="0"/>
-        <w:jc w:val="left"/>
-        <w:rPr>
-          <w:rFonts w:hint="default" w:ascii="Times New Roman" w:hAnsi="Times New Roman" w:cs="Times New Roman"/>
-          <w:i w:val="0"/>
-          <w:color w:val="00000A"/>
-          <w:kern w:val="0"/>
-          <w:sz w:val="24"/>
-          <w:szCs w:val="24"/>
-          <w:lang w:val="en-US" w:eastAsia="zh-CN" w:bidi="ar"/>
-        </w:rPr>
-      </w:pPr>
-      <w:r>
-        <w:rPr>
-          <w:rFonts w:hint="default" w:ascii="Times New Roman" w:hAnsi="Times New Roman" w:cs="Times New Roman"/>
-          <w:i w:val="0"/>
-          <w:color w:val="00000A"/>
-          <w:kern w:val="0"/>
-          <w:sz w:val="24"/>
-          <w:szCs w:val="24"/>
-          <w:lang w:val="en-US" w:eastAsia="zh-CN" w:bidi="ar"/>
-        </w:rPr>
-        <w:t>Memory</w:t>
-      </w:r>
-      <w:r>
-        <w:rPr>
-          <w:rFonts w:hint="default" w:ascii="Times New Roman" w:hAnsi="Times New Roman" w:cs="Times New Roman"/>
-          <w:i w:val="0"/>
-          <w:color w:val="00000A"/>
-          <w:kern w:val="0"/>
-          <w:sz w:val="24"/>
-          <w:szCs w:val="24"/>
-          <w:lang w:val="en-US" w:eastAsia="zh-CN" w:bidi="ar"/>
-        </w:rPr>
-        <w:tab/>
-      </w:r>
-      <w:r>
-        <w:rPr>
-          <w:rFonts w:hint="default" w:ascii="Times New Roman" w:hAnsi="Times New Roman" w:cs="Times New Roman"/>
-          <w:i w:val="0"/>
-          <w:color w:val="00000A"/>
-          <w:kern w:val="0"/>
-          <w:sz w:val="24"/>
-          <w:szCs w:val="24"/>
-          <w:lang w:val="en-US" w:eastAsia="zh-CN" w:bidi="ar"/>
-        </w:rPr>
-        <w:t>: 1 GB LPDDR2-900 SDRAM</w:t>
-      </w:r>
-    </w:p>
-    <w:p>
-      <w:pPr>
-        <w:pStyle w:val="2"/>
-        <w:keepNext w:val="0"/>
-        <w:keepLines w:val="0"/>
-        <w:widowControl/>
-        <w:suppressLineNumbers w:val="0"/>
-        <w:bidi w:val="0"/>
-        <w:spacing w:before="0" w:beforeAutospacing="1" w:after="0" w:afterAutospacing="0" w:line="360" w:lineRule="auto"/>
-        <w:ind w:left="0" w:right="0" w:firstLine="0"/>
-        <w:jc w:val="left"/>
-        <w:rPr>
-          <w:rFonts w:hint="default" w:ascii="Times New Roman" w:hAnsi="Times New Roman" w:cs="Times New Roman"/>
-          <w:i w:val="0"/>
-          <w:color w:val="00000A"/>
-          <w:kern w:val="0"/>
-          <w:sz w:val="24"/>
-          <w:szCs w:val="24"/>
-          <w:lang w:val="en-US" w:eastAsia="zh-CN" w:bidi="ar"/>
-        </w:rPr>
-      </w:pPr>
-      <w:r>
-        <w:rPr>
-          <w:rFonts w:hint="default" w:ascii="Times New Roman" w:hAnsi="Times New Roman" w:cs="Times New Roman"/>
-          <w:i w:val="0"/>
-          <w:color w:val="00000A"/>
-          <w:kern w:val="0"/>
-          <w:sz w:val="24"/>
-          <w:szCs w:val="24"/>
-          <w:lang w:val="en-US" w:eastAsia="zh-CN" w:bidi="ar"/>
-        </w:rPr>
-        <w:t>USB Port</w:t>
-      </w:r>
-      <w:r>
-        <w:rPr>
-          <w:rFonts w:hint="default" w:ascii="Times New Roman" w:hAnsi="Times New Roman" w:cs="Times New Roman"/>
-          <w:i w:val="0"/>
-          <w:color w:val="00000A"/>
-          <w:kern w:val="0"/>
-          <w:sz w:val="24"/>
-          <w:szCs w:val="24"/>
-          <w:lang w:val="en-US" w:eastAsia="zh-CN" w:bidi="ar"/>
-        </w:rPr>
-        <w:tab/>
-      </w:r>
-      <w:r>
-        <w:rPr>
-          <w:rFonts w:hint="default" w:ascii="Times New Roman" w:hAnsi="Times New Roman" w:cs="Times New Roman"/>
-          <w:i w:val="0"/>
-          <w:color w:val="00000A"/>
-          <w:kern w:val="0"/>
-          <w:sz w:val="24"/>
-          <w:szCs w:val="24"/>
-          <w:lang w:val="en-US" w:eastAsia="zh-CN" w:bidi="ar"/>
-        </w:rPr>
-        <w:t>: 4</w:t>
-      </w:r>
-    </w:p>
-    <w:p>
-      <w:pPr>
-        <w:pStyle w:val="2"/>
-        <w:keepNext w:val="0"/>
-        <w:keepLines w:val="0"/>
-        <w:widowControl/>
-        <w:suppressLineNumbers w:val="0"/>
-        <w:bidi w:val="0"/>
-        <w:spacing w:before="0" w:beforeAutospacing="1" w:after="0" w:afterAutospacing="0" w:line="360" w:lineRule="auto"/>
-        <w:ind w:left="0" w:right="0" w:firstLine="0"/>
-        <w:jc w:val="left"/>
-        <w:rPr>
-          <w:rFonts w:hint="default" w:ascii="Times New Roman" w:hAnsi="Times New Roman" w:cs="Times New Roman"/>
-          <w:i w:val="0"/>
-          <w:color w:val="00000A"/>
-          <w:kern w:val="0"/>
-          <w:sz w:val="24"/>
-          <w:szCs w:val="24"/>
-          <w:lang w:val="en-US" w:eastAsia="zh-CN" w:bidi="ar"/>
-        </w:rPr>
-      </w:pPr>
-      <w:r>
-        <w:rPr>
-          <w:rFonts w:hint="default" w:ascii="Times New Roman" w:hAnsi="Times New Roman" w:cs="Times New Roman"/>
-          <w:i w:val="0"/>
-          <w:color w:val="00000A"/>
-          <w:kern w:val="0"/>
-          <w:sz w:val="24"/>
-          <w:szCs w:val="24"/>
-          <w:lang w:val="en-US" w:eastAsia="zh-CN" w:bidi="ar"/>
-        </w:rPr>
-        <w:t>Network</w:t>
-      </w:r>
-      <w:r>
-        <w:rPr>
-          <w:rFonts w:hint="default" w:ascii="Times New Roman" w:hAnsi="Times New Roman" w:cs="Times New Roman"/>
-          <w:i w:val="0"/>
-          <w:color w:val="00000A"/>
-          <w:kern w:val="0"/>
-          <w:sz w:val="24"/>
-          <w:szCs w:val="24"/>
-          <w:lang w:val="en-US" w:eastAsia="zh-CN" w:bidi="ar"/>
-        </w:rPr>
-        <w:tab/>
-      </w:r>
-      <w:r>
-        <w:rPr>
-          <w:rFonts w:hint="default" w:ascii="Times New Roman" w:hAnsi="Times New Roman" w:cs="Times New Roman"/>
-          <w:i w:val="0"/>
-          <w:color w:val="00000A"/>
-          <w:kern w:val="0"/>
-          <w:sz w:val="24"/>
-          <w:szCs w:val="24"/>
-          <w:lang w:val="en-US" w:eastAsia="zh-CN" w:bidi="ar"/>
-        </w:rPr>
-        <w:t>: 10/100 Mbps Ethernet, 802.11 n Wireless LAN</w:t>
-      </w:r>
-    </w:p>
-    <w:p>
-      <w:pPr>
-        <w:pStyle w:val="2"/>
-        <w:keepNext w:val="0"/>
-        <w:keepLines w:val="0"/>
-        <w:widowControl/>
-        <w:suppressLineNumbers w:val="0"/>
-        <w:bidi w:val="0"/>
-        <w:spacing w:before="0" w:beforeAutospacing="1" w:after="0" w:afterAutospacing="0" w:line="360" w:lineRule="auto"/>
-        <w:ind w:left="0" w:right="0" w:firstLine="0"/>
-        <w:jc w:val="left"/>
-        <w:rPr>
-          <w:rFonts w:hint="default" w:ascii="Times New Roman" w:hAnsi="Times New Roman" w:cs="Times New Roman"/>
-          <w:i w:val="0"/>
-          <w:color w:val="00000A"/>
-          <w:kern w:val="0"/>
-          <w:sz w:val="24"/>
-          <w:szCs w:val="24"/>
-          <w:lang w:val="en-US" w:eastAsia="zh-CN" w:bidi="ar"/>
-        </w:rPr>
-      </w:pPr>
-      <w:r>
-        <w:rPr>
-          <w:rFonts w:hint="default" w:ascii="Times New Roman" w:hAnsi="Times New Roman" w:cs="Times New Roman"/>
-          <w:i w:val="0"/>
-          <w:color w:val="00000A"/>
-          <w:kern w:val="0"/>
-          <w:sz w:val="24"/>
-          <w:szCs w:val="24"/>
-          <w:lang w:val="en-US" w:eastAsia="zh-CN" w:bidi="ar"/>
-        </w:rPr>
-        <w:t>3. NodeMCU 1 Unit dengan spesifikasi:</w:t>
-      </w:r>
-    </w:p>
-    <w:p>
-      <w:pPr>
-        <w:pStyle w:val="2"/>
-        <w:keepNext w:val="0"/>
-        <w:keepLines w:val="0"/>
-        <w:widowControl/>
-        <w:suppressLineNumbers w:val="0"/>
-        <w:bidi w:val="0"/>
-        <w:spacing w:before="0" w:beforeAutospacing="1" w:after="0" w:afterAutospacing="0" w:line="360" w:lineRule="auto"/>
-        <w:ind w:left="0" w:right="0" w:firstLine="0"/>
-        <w:jc w:val="left"/>
-        <w:rPr>
-          <w:rFonts w:hint="default" w:ascii="Times New Roman" w:hAnsi="Times New Roman" w:cs="Times New Roman"/>
-          <w:i w:val="0"/>
-          <w:color w:val="00000A"/>
-          <w:kern w:val="0"/>
-          <w:sz w:val="24"/>
-          <w:szCs w:val="24"/>
-          <w:lang w:val="en-US" w:eastAsia="zh-CN" w:bidi="ar"/>
-        </w:rPr>
-      </w:pPr>
-      <w:r>
-        <w:rPr>
-          <w:rFonts w:hint="default" w:ascii="Times New Roman" w:hAnsi="Times New Roman" w:cs="Times New Roman"/>
-          <w:i w:val="0"/>
-          <w:color w:val="00000A"/>
-          <w:kern w:val="0"/>
-          <w:sz w:val="24"/>
-          <w:szCs w:val="24"/>
-          <w:lang w:val="en-US" w:eastAsia="zh-CN" w:bidi="ar"/>
-        </w:rPr>
-        <w:t>MCU</w:t>
-      </w:r>
-      <w:r>
-        <w:rPr>
-          <w:rFonts w:hint="default" w:ascii="Times New Roman" w:hAnsi="Times New Roman" w:cs="Times New Roman"/>
-          <w:i w:val="0"/>
-          <w:color w:val="00000A"/>
-          <w:kern w:val="0"/>
-          <w:sz w:val="24"/>
-          <w:szCs w:val="24"/>
-          <w:lang w:val="en-US" w:eastAsia="zh-CN" w:bidi="ar"/>
-        </w:rPr>
-        <w:tab/>
-      </w:r>
-      <w:r>
-        <w:rPr>
-          <w:rFonts w:hint="default" w:ascii="Times New Roman" w:hAnsi="Times New Roman" w:cs="Times New Roman"/>
-          <w:i w:val="0"/>
-          <w:color w:val="00000A"/>
-          <w:kern w:val="0"/>
-          <w:sz w:val="24"/>
-          <w:szCs w:val="24"/>
-          <w:lang w:val="en-US" w:eastAsia="zh-CN" w:bidi="ar"/>
-        </w:rPr>
-        <w:tab/>
-      </w:r>
-      <w:r>
-        <w:rPr>
-          <w:rFonts w:hint="default" w:ascii="Times New Roman" w:hAnsi="Times New Roman" w:cs="Times New Roman"/>
-          <w:i w:val="0"/>
-          <w:color w:val="00000A"/>
-          <w:kern w:val="0"/>
-          <w:sz w:val="24"/>
-          <w:szCs w:val="24"/>
-          <w:lang w:val="en-US" w:eastAsia="zh-CN" w:bidi="ar"/>
-        </w:rPr>
-        <w:t>: Xtensa Dual-Core 32-bit L106</w:t>
-      </w:r>
-    </w:p>
-    <w:p>
-      <w:pPr>
-        <w:pStyle w:val="2"/>
-        <w:keepNext w:val="0"/>
-        <w:keepLines w:val="0"/>
-        <w:widowControl/>
-        <w:suppressLineNumbers w:val="0"/>
-        <w:bidi w:val="0"/>
-        <w:spacing w:before="0" w:beforeAutospacing="1" w:after="0" w:afterAutospacing="0" w:line="360" w:lineRule="auto"/>
-        <w:ind w:left="0" w:right="0" w:firstLine="0"/>
-        <w:jc w:val="left"/>
-        <w:rPr>
-          <w:rFonts w:hint="default" w:ascii="Times New Roman" w:hAnsi="Times New Roman" w:cs="Times New Roman"/>
-          <w:i w:val="0"/>
-          <w:color w:val="00000A"/>
-          <w:kern w:val="0"/>
-          <w:sz w:val="24"/>
-          <w:szCs w:val="24"/>
-          <w:lang w:val="en-US" w:eastAsia="zh-CN" w:bidi="ar"/>
-        </w:rPr>
-      </w:pPr>
-      <w:r>
-        <w:rPr>
-          <w:rFonts w:hint="default" w:ascii="Times New Roman" w:hAnsi="Times New Roman" w:cs="Times New Roman"/>
-          <w:i w:val="0"/>
-          <w:color w:val="00000A"/>
-          <w:kern w:val="0"/>
-          <w:sz w:val="24"/>
-          <w:szCs w:val="24"/>
-          <w:lang w:val="en-US" w:eastAsia="zh-CN" w:bidi="ar"/>
-        </w:rPr>
-        <w:t>Wifi</w:t>
-      </w:r>
-      <w:r>
-        <w:rPr>
-          <w:rFonts w:hint="default" w:ascii="Times New Roman" w:hAnsi="Times New Roman" w:cs="Times New Roman"/>
-          <w:i w:val="0"/>
-          <w:color w:val="00000A"/>
-          <w:kern w:val="0"/>
-          <w:sz w:val="24"/>
-          <w:szCs w:val="24"/>
-          <w:lang w:val="en-US" w:eastAsia="zh-CN" w:bidi="ar"/>
-        </w:rPr>
-        <w:tab/>
-      </w:r>
-      <w:r>
-        <w:rPr>
-          <w:rFonts w:hint="default" w:ascii="Times New Roman" w:hAnsi="Times New Roman" w:cs="Times New Roman"/>
-          <w:i w:val="0"/>
-          <w:color w:val="00000A"/>
-          <w:kern w:val="0"/>
-          <w:sz w:val="24"/>
-          <w:szCs w:val="24"/>
-          <w:lang w:val="en-US" w:eastAsia="zh-CN" w:bidi="ar"/>
-        </w:rPr>
-        <w:tab/>
-      </w:r>
-      <w:r>
-        <w:rPr>
-          <w:rFonts w:hint="default" w:ascii="Times New Roman" w:hAnsi="Times New Roman" w:cs="Times New Roman"/>
-          <w:i w:val="0"/>
-          <w:color w:val="00000A"/>
-          <w:kern w:val="0"/>
-          <w:sz w:val="24"/>
-          <w:szCs w:val="24"/>
-          <w:lang w:val="en-US" w:eastAsia="zh-CN" w:bidi="ar"/>
-        </w:rPr>
-        <w:t>: 802.11 b/g/n HT40</w:t>
-      </w:r>
-    </w:p>
-    <w:p>
-      <w:pPr>
-        <w:pStyle w:val="2"/>
-        <w:keepNext w:val="0"/>
-        <w:keepLines w:val="0"/>
-        <w:widowControl/>
-        <w:suppressLineNumbers w:val="0"/>
-        <w:bidi w:val="0"/>
-        <w:spacing w:before="0" w:beforeAutospacing="1" w:after="0" w:afterAutospacing="0" w:line="360" w:lineRule="auto"/>
-        <w:ind w:left="0" w:right="0" w:firstLine="0"/>
-        <w:jc w:val="left"/>
-        <w:rPr>
-          <w:rFonts w:hint="default" w:ascii="Times New Roman" w:hAnsi="Times New Roman" w:cs="Times New Roman"/>
-          <w:i w:val="0"/>
-          <w:color w:val="00000A"/>
-          <w:kern w:val="0"/>
-          <w:sz w:val="24"/>
-          <w:szCs w:val="24"/>
-          <w:lang w:val="en-US" w:eastAsia="zh-CN" w:bidi="ar"/>
-        </w:rPr>
-      </w:pPr>
-      <w:r>
-        <w:rPr>
-          <w:rFonts w:hint="default" w:ascii="Times New Roman" w:hAnsi="Times New Roman" w:cs="Times New Roman"/>
-          <w:i w:val="0"/>
-          <w:color w:val="00000A"/>
-          <w:kern w:val="0"/>
-          <w:sz w:val="24"/>
-          <w:szCs w:val="24"/>
-          <w:lang w:val="en-US" w:eastAsia="zh-CN" w:bidi="ar"/>
-        </w:rPr>
-        <w:t>Typical Frequency</w:t>
-      </w:r>
-      <w:r>
-        <w:rPr>
-          <w:rFonts w:hint="default" w:ascii="Times New Roman" w:hAnsi="Times New Roman" w:cs="Times New Roman"/>
-          <w:i w:val="0"/>
-          <w:color w:val="00000A"/>
-          <w:kern w:val="0"/>
-          <w:sz w:val="24"/>
-          <w:szCs w:val="24"/>
-          <w:lang w:val="en-US" w:eastAsia="zh-CN" w:bidi="ar"/>
-        </w:rPr>
-        <w:tab/>
-      </w:r>
-      <w:r>
-        <w:rPr>
-          <w:rFonts w:hint="default" w:ascii="Times New Roman" w:hAnsi="Times New Roman" w:cs="Times New Roman"/>
-          <w:i w:val="0"/>
-          <w:color w:val="00000A"/>
-          <w:kern w:val="0"/>
-          <w:sz w:val="24"/>
-          <w:szCs w:val="24"/>
-          <w:lang w:val="en-US" w:eastAsia="zh-CN" w:bidi="ar"/>
-        </w:rPr>
-        <w:t>: 160 MHz</w:t>
-      </w:r>
-    </w:p>
-    <w:p>
-      <w:pPr>
-        <w:pStyle w:val="2"/>
-        <w:keepNext w:val="0"/>
-        <w:keepLines w:val="0"/>
-        <w:widowControl/>
-        <w:suppressLineNumbers w:val="0"/>
-        <w:bidi w:val="0"/>
-        <w:spacing w:before="0" w:beforeAutospacing="1" w:after="0" w:afterAutospacing="0" w:line="360" w:lineRule="auto"/>
-        <w:ind w:left="0" w:right="0" w:firstLine="0"/>
-        <w:jc w:val="left"/>
-        <w:rPr>
-          <w:rFonts w:hint="default" w:ascii="Times New Roman" w:hAnsi="Times New Roman" w:cs="Times New Roman"/>
-          <w:i w:val="0"/>
-          <w:color w:val="00000A"/>
-          <w:kern w:val="0"/>
-          <w:sz w:val="24"/>
-          <w:szCs w:val="24"/>
-          <w:lang w:val="en-US" w:eastAsia="zh-CN" w:bidi="ar"/>
-        </w:rPr>
-      </w:pPr>
-      <w:r>
-        <w:rPr>
-          <w:rFonts w:hint="default" w:ascii="Times New Roman" w:hAnsi="Times New Roman" w:cs="Times New Roman"/>
-          <w:i w:val="0"/>
-          <w:color w:val="00000A"/>
-          <w:kern w:val="0"/>
-          <w:sz w:val="24"/>
-          <w:szCs w:val="24"/>
-          <w:lang w:val="en-US" w:eastAsia="zh-CN" w:bidi="ar"/>
-        </w:rPr>
-        <w:t>Tipe ESP</w:t>
-      </w:r>
-      <w:r>
-        <w:rPr>
-          <w:rFonts w:hint="default" w:ascii="Times New Roman" w:hAnsi="Times New Roman" w:cs="Times New Roman"/>
-          <w:i w:val="0"/>
-          <w:color w:val="00000A"/>
-          <w:kern w:val="0"/>
-          <w:sz w:val="24"/>
-          <w:szCs w:val="24"/>
-          <w:lang w:val="en-US" w:eastAsia="zh-CN" w:bidi="ar"/>
-        </w:rPr>
-        <w:tab/>
-      </w:r>
-      <w:r>
-        <w:rPr>
-          <w:rFonts w:hint="default" w:ascii="Times New Roman" w:hAnsi="Times New Roman" w:cs="Times New Roman"/>
-          <w:i w:val="0"/>
-          <w:color w:val="00000A"/>
-          <w:kern w:val="0"/>
-          <w:sz w:val="24"/>
-          <w:szCs w:val="24"/>
-          <w:lang w:val="en-US" w:eastAsia="zh-CN" w:bidi="ar"/>
-        </w:rPr>
-        <w:tab/>
-      </w:r>
-      <w:r>
-        <w:rPr>
-          <w:rFonts w:hint="default" w:ascii="Times New Roman" w:hAnsi="Times New Roman" w:cs="Times New Roman"/>
-          <w:i w:val="0"/>
-          <w:color w:val="00000A"/>
-          <w:kern w:val="0"/>
-          <w:sz w:val="24"/>
-          <w:szCs w:val="24"/>
-          <w:lang w:val="en-US" w:eastAsia="zh-CN" w:bidi="ar"/>
-        </w:rPr>
-        <w:t>: ESP32</w:t>
-      </w:r>
-    </w:p>
-    <w:p>
-      <w:pPr>
-        <w:pStyle w:val="2"/>
-        <w:keepNext w:val="0"/>
-        <w:keepLines w:val="0"/>
-        <w:widowControl/>
-        <w:suppressLineNumbers w:val="0"/>
-        <w:bidi w:val="0"/>
-        <w:spacing w:before="0" w:beforeAutospacing="1" w:after="0" w:afterAutospacing="0" w:line="360" w:lineRule="auto"/>
-        <w:ind w:left="0" w:right="0" w:firstLine="0"/>
-        <w:jc w:val="left"/>
-        <w:rPr>
-          <w:rFonts w:hint="default" w:ascii="Times New Roman" w:hAnsi="Times New Roman" w:cs="Times New Roman"/>
-          <w:i w:val="0"/>
-          <w:color w:val="00000A"/>
-          <w:kern w:val="0"/>
-          <w:sz w:val="24"/>
-          <w:szCs w:val="24"/>
-          <w:lang w:val="en-US" w:eastAsia="zh-CN" w:bidi="ar"/>
-        </w:rPr>
-      </w:pPr>
-      <w:r>
-        <w:rPr>
-          <w:rFonts w:hint="default" w:ascii="Times New Roman" w:hAnsi="Times New Roman" w:cs="Times New Roman"/>
-          <w:i w:val="0"/>
-          <w:color w:val="00000A"/>
-          <w:kern w:val="0"/>
-          <w:sz w:val="24"/>
-          <w:szCs w:val="24"/>
-          <w:lang w:val="en-US" w:eastAsia="zh-CN" w:bidi="ar"/>
-        </w:rPr>
-        <w:t>4. NodeMCU 1 Unit dengan spesifikasi:</w:t>
-      </w:r>
-    </w:p>
-    <w:p>
-      <w:pPr>
-        <w:pStyle w:val="2"/>
-        <w:keepNext w:val="0"/>
-        <w:keepLines w:val="0"/>
-        <w:widowControl/>
-        <w:suppressLineNumbers w:val="0"/>
-        <w:bidi w:val="0"/>
-        <w:spacing w:before="0" w:beforeAutospacing="1" w:after="0" w:afterAutospacing="0" w:line="360" w:lineRule="auto"/>
-        <w:ind w:left="0" w:right="0" w:firstLine="0"/>
-        <w:jc w:val="left"/>
-        <w:rPr>
-          <w:rFonts w:hint="default" w:ascii="Times New Roman" w:hAnsi="Times New Roman" w:cs="Times New Roman"/>
-          <w:i w:val="0"/>
-          <w:color w:val="00000A"/>
-          <w:kern w:val="0"/>
-          <w:sz w:val="24"/>
-          <w:szCs w:val="24"/>
-          <w:lang w:val="en-US" w:eastAsia="zh-CN" w:bidi="ar"/>
-        </w:rPr>
-      </w:pPr>
-      <w:r>
-        <w:rPr>
-          <w:rFonts w:hint="default" w:ascii="Times New Roman" w:hAnsi="Times New Roman" w:cs="Times New Roman"/>
-          <w:i w:val="0"/>
-          <w:color w:val="00000A"/>
-          <w:kern w:val="0"/>
-          <w:sz w:val="24"/>
-          <w:szCs w:val="24"/>
-          <w:lang w:val="en-US" w:eastAsia="zh-CN" w:bidi="ar"/>
-        </w:rPr>
-        <w:t>MCU</w:t>
-      </w:r>
-      <w:r>
-        <w:rPr>
-          <w:rFonts w:hint="default" w:ascii="Times New Roman" w:hAnsi="Times New Roman" w:cs="Times New Roman"/>
-          <w:i w:val="0"/>
-          <w:color w:val="00000A"/>
-          <w:kern w:val="0"/>
-          <w:sz w:val="24"/>
-          <w:szCs w:val="24"/>
-          <w:lang w:val="en-US" w:eastAsia="zh-CN" w:bidi="ar"/>
-        </w:rPr>
-        <w:tab/>
-      </w:r>
-      <w:r>
-        <w:rPr>
-          <w:rFonts w:hint="default" w:ascii="Times New Roman" w:hAnsi="Times New Roman" w:cs="Times New Roman"/>
-          <w:i w:val="0"/>
-          <w:color w:val="00000A"/>
-          <w:kern w:val="0"/>
-          <w:sz w:val="24"/>
-          <w:szCs w:val="24"/>
-          <w:lang w:val="en-US" w:eastAsia="zh-CN" w:bidi="ar"/>
-        </w:rPr>
-        <w:tab/>
-      </w:r>
-      <w:r>
-        <w:rPr>
-          <w:rFonts w:hint="default" w:ascii="Times New Roman" w:hAnsi="Times New Roman" w:cs="Times New Roman"/>
-          <w:i w:val="0"/>
-          <w:color w:val="00000A"/>
-          <w:kern w:val="0"/>
-          <w:sz w:val="24"/>
-          <w:szCs w:val="24"/>
-          <w:lang w:val="en-US" w:eastAsia="zh-CN" w:bidi="ar"/>
-        </w:rPr>
-        <w:t>: Xtensa Single-Core 32-bit L106</w:t>
-      </w:r>
-    </w:p>
-    <w:p>
-      <w:pPr>
-        <w:pStyle w:val="2"/>
-        <w:keepNext w:val="0"/>
-        <w:keepLines w:val="0"/>
-        <w:widowControl/>
-        <w:suppressLineNumbers w:val="0"/>
-        <w:bidi w:val="0"/>
-        <w:spacing w:before="0" w:beforeAutospacing="1" w:after="0" w:afterAutospacing="0" w:line="360" w:lineRule="auto"/>
-        <w:ind w:left="0" w:right="0" w:firstLine="0"/>
-        <w:jc w:val="left"/>
-        <w:rPr>
-          <w:rFonts w:hint="default" w:ascii="Times New Roman" w:hAnsi="Times New Roman" w:cs="Times New Roman"/>
-          <w:i w:val="0"/>
-          <w:color w:val="00000A"/>
-          <w:kern w:val="0"/>
-          <w:sz w:val="24"/>
-          <w:szCs w:val="24"/>
-          <w:lang w:val="en-US" w:eastAsia="zh-CN" w:bidi="ar"/>
-        </w:rPr>
-      </w:pPr>
-      <w:r>
-        <w:rPr>
-          <w:rFonts w:hint="default" w:ascii="Times New Roman" w:hAnsi="Times New Roman" w:cs="Times New Roman"/>
-          <w:i w:val="0"/>
-          <w:color w:val="00000A"/>
-          <w:kern w:val="0"/>
-          <w:sz w:val="24"/>
-          <w:szCs w:val="24"/>
-          <w:lang w:val="en-US" w:eastAsia="zh-CN" w:bidi="ar"/>
-        </w:rPr>
-        <w:t>Wifi</w:t>
-      </w:r>
-      <w:r>
-        <w:rPr>
-          <w:rFonts w:hint="default" w:ascii="Times New Roman" w:hAnsi="Times New Roman" w:cs="Times New Roman"/>
-          <w:i w:val="0"/>
-          <w:color w:val="00000A"/>
-          <w:kern w:val="0"/>
-          <w:sz w:val="24"/>
-          <w:szCs w:val="24"/>
-          <w:lang w:val="en-US" w:eastAsia="zh-CN" w:bidi="ar"/>
-        </w:rPr>
-        <w:tab/>
-      </w:r>
-      <w:r>
-        <w:rPr>
-          <w:rFonts w:hint="default" w:ascii="Times New Roman" w:hAnsi="Times New Roman" w:cs="Times New Roman"/>
-          <w:i w:val="0"/>
-          <w:color w:val="00000A"/>
-          <w:kern w:val="0"/>
-          <w:sz w:val="24"/>
-          <w:szCs w:val="24"/>
-          <w:lang w:val="en-US" w:eastAsia="zh-CN" w:bidi="ar"/>
-        </w:rPr>
-        <w:tab/>
-      </w:r>
-      <w:r>
-        <w:rPr>
-          <w:rFonts w:hint="default" w:ascii="Times New Roman" w:hAnsi="Times New Roman" w:cs="Times New Roman"/>
-          <w:i w:val="0"/>
-          <w:color w:val="00000A"/>
-          <w:kern w:val="0"/>
-          <w:sz w:val="24"/>
-          <w:szCs w:val="24"/>
-          <w:lang w:val="en-US" w:eastAsia="zh-CN" w:bidi="ar"/>
-        </w:rPr>
-        <w:t>: 802.11 b/g/n HT20</w:t>
-      </w:r>
-    </w:p>
-    <w:p>
-      <w:pPr>
-        <w:pStyle w:val="2"/>
-        <w:keepNext w:val="0"/>
-        <w:keepLines w:val="0"/>
-        <w:widowControl/>
-        <w:suppressLineNumbers w:val="0"/>
-        <w:bidi w:val="0"/>
-        <w:spacing w:before="0" w:beforeAutospacing="1" w:after="0" w:afterAutospacing="0" w:line="360" w:lineRule="auto"/>
-        <w:ind w:left="0" w:right="0" w:firstLine="0"/>
-        <w:jc w:val="left"/>
-        <w:rPr>
-          <w:rFonts w:hint="default" w:ascii="Times New Roman" w:hAnsi="Times New Roman" w:cs="Times New Roman"/>
-          <w:i w:val="0"/>
-          <w:color w:val="00000A"/>
-          <w:kern w:val="0"/>
-          <w:sz w:val="24"/>
-          <w:szCs w:val="24"/>
-          <w:lang w:val="en-US" w:eastAsia="zh-CN" w:bidi="ar"/>
-        </w:rPr>
-      </w:pPr>
-      <w:r>
-        <w:rPr>
-          <w:rFonts w:hint="default" w:ascii="Times New Roman" w:hAnsi="Times New Roman" w:cs="Times New Roman"/>
-          <w:i w:val="0"/>
-          <w:color w:val="00000A"/>
-          <w:kern w:val="0"/>
-          <w:sz w:val="24"/>
-          <w:szCs w:val="24"/>
-          <w:lang w:val="en-US" w:eastAsia="zh-CN" w:bidi="ar"/>
-        </w:rPr>
-        <w:t>Typical Frequency</w:t>
-      </w:r>
-      <w:r>
-        <w:rPr>
-          <w:rFonts w:hint="default" w:ascii="Times New Roman" w:hAnsi="Times New Roman" w:cs="Times New Roman"/>
-          <w:i w:val="0"/>
-          <w:color w:val="00000A"/>
-          <w:kern w:val="0"/>
-          <w:sz w:val="24"/>
-          <w:szCs w:val="24"/>
-          <w:lang w:val="en-US" w:eastAsia="zh-CN" w:bidi="ar"/>
-        </w:rPr>
-        <w:tab/>
-      </w:r>
-      <w:r>
-        <w:rPr>
-          <w:rFonts w:hint="default" w:ascii="Times New Roman" w:hAnsi="Times New Roman" w:cs="Times New Roman"/>
-          <w:i w:val="0"/>
-          <w:color w:val="00000A"/>
-          <w:kern w:val="0"/>
-          <w:sz w:val="24"/>
-          <w:szCs w:val="24"/>
-          <w:lang w:val="en-US" w:eastAsia="zh-CN" w:bidi="ar"/>
-        </w:rPr>
-        <w:t>: 80 MHz</w:t>
-      </w:r>
-    </w:p>
-    <w:p>
-      <w:pPr>
-        <w:pStyle w:val="2"/>
-        <w:keepNext w:val="0"/>
-        <w:keepLines w:val="0"/>
-        <w:widowControl/>
-        <w:suppressLineNumbers w:val="0"/>
-        <w:bidi w:val="0"/>
-        <w:spacing w:before="0" w:beforeAutospacing="1" w:after="0" w:afterAutospacing="0" w:line="360" w:lineRule="auto"/>
-        <w:ind w:left="0" w:right="0" w:firstLine="0"/>
-        <w:jc w:val="left"/>
-        <w:rPr>
-          <w:rFonts w:hint="default" w:ascii="Times New Roman" w:hAnsi="Times New Roman" w:cs="Times New Roman"/>
-          <w:i w:val="0"/>
-          <w:color w:val="00000A"/>
-          <w:kern w:val="0"/>
-          <w:sz w:val="24"/>
-          <w:szCs w:val="24"/>
-          <w:lang w:val="en-US" w:eastAsia="zh-CN" w:bidi="ar"/>
-        </w:rPr>
-      </w:pPr>
-      <w:r>
-        <w:rPr>
-          <w:rFonts w:hint="default" w:ascii="Times New Roman" w:hAnsi="Times New Roman" w:cs="Times New Roman"/>
-          <w:i w:val="0"/>
-          <w:color w:val="00000A"/>
-          <w:kern w:val="0"/>
-          <w:sz w:val="24"/>
-          <w:szCs w:val="24"/>
-          <w:lang w:val="en-US" w:eastAsia="zh-CN" w:bidi="ar"/>
-        </w:rPr>
-        <w:t>Tipe ESP</w:t>
-      </w:r>
-      <w:r>
-        <w:rPr>
-          <w:rFonts w:hint="default" w:ascii="Times New Roman" w:hAnsi="Times New Roman" w:cs="Times New Roman"/>
-          <w:i w:val="0"/>
-          <w:color w:val="00000A"/>
-          <w:kern w:val="0"/>
-          <w:sz w:val="24"/>
-          <w:szCs w:val="24"/>
-          <w:lang w:val="en-US" w:eastAsia="zh-CN" w:bidi="ar"/>
-        </w:rPr>
-        <w:tab/>
-      </w:r>
-      <w:r>
-        <w:rPr>
-          <w:rFonts w:hint="default" w:ascii="Times New Roman" w:hAnsi="Times New Roman" w:cs="Times New Roman"/>
-          <w:i w:val="0"/>
-          <w:color w:val="00000A"/>
-          <w:kern w:val="0"/>
-          <w:sz w:val="24"/>
-          <w:szCs w:val="24"/>
-          <w:lang w:val="en-US" w:eastAsia="zh-CN" w:bidi="ar"/>
-        </w:rPr>
-        <w:tab/>
-      </w:r>
-      <w:r>
-        <w:rPr>
-          <w:rFonts w:hint="default" w:ascii="Times New Roman" w:hAnsi="Times New Roman" w:cs="Times New Roman"/>
-          <w:i w:val="0"/>
-          <w:color w:val="00000A"/>
-          <w:kern w:val="0"/>
-          <w:sz w:val="24"/>
-          <w:szCs w:val="24"/>
-          <w:lang w:val="en-US" w:eastAsia="zh-CN" w:bidi="ar"/>
-        </w:rPr>
-        <w:t>: ESP8266</w:t>
-      </w:r>
-    </w:p>
-    <w:p>
-      <w:pPr>
-        <w:pStyle w:val="2"/>
-        <w:keepNext w:val="0"/>
-        <w:keepLines w:val="0"/>
-        <w:widowControl/>
-        <w:suppressLineNumbers w:val="0"/>
-        <w:bidi w:val="0"/>
-        <w:spacing w:before="0" w:beforeAutospacing="1" w:after="0" w:afterAutospacing="0" w:line="360" w:lineRule="auto"/>
-        <w:ind w:left="0" w:right="0" w:firstLine="0"/>
-        <w:jc w:val="left"/>
-        <w:rPr>
-          <w:rFonts w:hint="default" w:ascii="Times New Roman" w:hAnsi="Times New Roman" w:cs="Times New Roman"/>
-          <w:i w:val="0"/>
-          <w:color w:val="00000A"/>
-          <w:kern w:val="0"/>
-          <w:sz w:val="24"/>
-          <w:szCs w:val="24"/>
-          <w:lang w:val="en-US" w:eastAsia="zh-CN" w:bidi="ar"/>
-        </w:rPr>
-      </w:pPr>
-      <w:r>
-        <w:rPr>
-          <w:rFonts w:hint="default" w:ascii="Times New Roman" w:hAnsi="Times New Roman" w:cs="Times New Roman"/>
-          <w:i w:val="0"/>
-          <w:color w:val="00000A"/>
-          <w:kern w:val="0"/>
-          <w:sz w:val="24"/>
-          <w:szCs w:val="24"/>
-          <w:lang w:val="en-US" w:eastAsia="zh-CN" w:bidi="ar"/>
-        </w:rPr>
-        <w:t>5. Access Point sebanyak – 1 unit</w:t>
-      </w:r>
-    </w:p>
-    <w:p>
-      <w:pPr>
-        <w:pStyle w:val="2"/>
-        <w:keepNext w:val="0"/>
-        <w:keepLines w:val="0"/>
-        <w:widowControl/>
-        <w:suppressLineNumbers w:val="0"/>
-        <w:bidi w:val="0"/>
-        <w:spacing w:before="0" w:beforeAutospacing="1" w:after="0" w:afterAutospacing="0" w:line="360" w:lineRule="auto"/>
-        <w:ind w:left="0" w:right="0" w:firstLine="0"/>
-        <w:jc w:val="left"/>
-        <w:rPr>
-          <w:rFonts w:hint="default" w:ascii="Times New Roman" w:hAnsi="Times New Roman" w:cs="Times New Roman"/>
-          <w:i w:val="0"/>
-          <w:color w:val="00000A"/>
-          <w:kern w:val="0"/>
-          <w:sz w:val="24"/>
-          <w:szCs w:val="24"/>
-          <w:lang w:val="en-US" w:eastAsia="zh-CN" w:bidi="ar"/>
-        </w:rPr>
-      </w:pPr>
-      <w:r>
-        <w:rPr>
-          <w:rFonts w:hint="default" w:ascii="Times New Roman" w:hAnsi="Times New Roman" w:cs="Times New Roman"/>
-          <w:i w:val="0"/>
-          <w:color w:val="00000A"/>
-          <w:kern w:val="0"/>
-          <w:sz w:val="24"/>
-          <w:szCs w:val="24"/>
-          <w:lang w:val="en-US" w:eastAsia="zh-CN" w:bidi="ar"/>
-        </w:rPr>
-        <w:t>6. Sensor DHT11 – 2 unit</w:t>
-      </w:r>
-    </w:p>
-    <w:p>
-      <w:pPr>
-        <w:pStyle w:val="2"/>
-        <w:keepNext w:val="0"/>
-        <w:keepLines w:val="0"/>
-        <w:widowControl/>
-        <w:suppressLineNumbers w:val="0"/>
-        <w:bidi w:val="0"/>
-        <w:spacing w:before="0" w:beforeAutospacing="1" w:after="0" w:afterAutospacing="0" w:line="360" w:lineRule="auto"/>
-        <w:ind w:left="0" w:right="0" w:firstLine="0"/>
-        <w:jc w:val="left"/>
-        <w:rPr>
-          <w:rFonts w:hint="default" w:ascii="Times New Roman" w:hAnsi="Times New Roman" w:cs="Times New Roman"/>
-          <w:i w:val="0"/>
-          <w:color w:val="00000A"/>
-          <w:kern w:val="0"/>
-          <w:sz w:val="24"/>
-          <w:szCs w:val="24"/>
-          <w:lang w:val="en-US" w:eastAsia="zh-CN" w:bidi="ar"/>
-        </w:rPr>
-      </w:pPr>
-      <w:r>
-        <w:rPr>
-          <w:rFonts w:hint="default" w:ascii="Times New Roman" w:hAnsi="Times New Roman" w:cs="Times New Roman"/>
-          <w:i w:val="0"/>
-          <w:color w:val="00000A"/>
-          <w:kern w:val="0"/>
-          <w:sz w:val="24"/>
-          <w:szCs w:val="24"/>
-          <w:lang w:val="en-US" w:eastAsia="zh-CN" w:bidi="ar"/>
-        </w:rPr>
-        <w:t>7. LED Putih – 13 unit</w:t>
-      </w:r>
-    </w:p>
-    <w:p>
-      <w:pPr>
-        <w:pStyle w:val="2"/>
-        <w:keepNext w:val="0"/>
-        <w:keepLines w:val="0"/>
-        <w:widowControl/>
-        <w:suppressLineNumbers w:val="0"/>
-        <w:bidi w:val="0"/>
-        <w:spacing w:before="0" w:beforeAutospacing="1" w:after="0" w:afterAutospacing="0" w:line="360" w:lineRule="auto"/>
-        <w:ind w:left="0" w:right="0" w:firstLine="0"/>
-        <w:jc w:val="left"/>
-        <w:rPr>
-          <w:rFonts w:hint="default" w:ascii="Times New Roman" w:hAnsi="Times New Roman" w:cs="Times New Roman"/>
-          <w:i w:val="0"/>
-          <w:color w:val="00000A"/>
-          <w:kern w:val="0"/>
-          <w:sz w:val="24"/>
-          <w:szCs w:val="24"/>
-          <w:lang w:val="en-US" w:eastAsia="zh-CN" w:bidi="ar"/>
-        </w:rPr>
-      </w:pPr>
-      <w:r>
-        <w:rPr>
-          <w:rFonts w:hint="default" w:ascii="Times New Roman" w:hAnsi="Times New Roman" w:cs="Times New Roman"/>
-          <w:i w:val="0"/>
-          <w:color w:val="00000A"/>
-          <w:kern w:val="0"/>
-          <w:sz w:val="24"/>
-          <w:szCs w:val="24"/>
-          <w:lang w:val="en-US" w:eastAsia="zh-CN" w:bidi="ar"/>
-        </w:rPr>
-        <w:t>8. Servo Motor SG90 – 2 unit</w:t>
-      </w:r>
-    </w:p>
-    <w:p>
-      <w:pPr>
-        <w:pStyle w:val="2"/>
-        <w:keepNext w:val="0"/>
-        <w:keepLines w:val="0"/>
-        <w:widowControl/>
-        <w:suppressLineNumbers w:val="0"/>
-        <w:bidi w:val="0"/>
-        <w:spacing w:before="0" w:beforeAutospacing="1" w:after="0" w:afterAutospacing="0" w:line="360" w:lineRule="auto"/>
-        <w:ind w:left="0" w:right="0" w:firstLine="0"/>
-        <w:jc w:val="left"/>
-        <w:rPr>
-          <w:rFonts w:hint="default" w:ascii="Times New Roman" w:hAnsi="Times New Roman" w:cs="Times New Roman"/>
-          <w:i w:val="0"/>
-          <w:color w:val="00000A"/>
-          <w:kern w:val="0"/>
-          <w:sz w:val="24"/>
-          <w:szCs w:val="24"/>
-          <w:lang w:val="en-US" w:eastAsia="zh-CN" w:bidi="ar"/>
-        </w:rPr>
-      </w:pPr>
-      <w:r>
-        <w:rPr>
-          <w:rFonts w:hint="default" w:ascii="Times New Roman" w:hAnsi="Times New Roman" w:cs="Times New Roman"/>
-          <w:i w:val="0"/>
-          <w:color w:val="00000A"/>
-          <w:kern w:val="0"/>
-          <w:sz w:val="24"/>
-          <w:szCs w:val="24"/>
-          <w:lang w:val="en-US" w:eastAsia="zh-CN" w:bidi="ar"/>
-        </w:rPr>
-        <w:t>9. Motor DC 3 volt – 1 unit</w:t>
-      </w:r>
-    </w:p>
-    <w:p>
-      <w:pPr>
-        <w:pStyle w:val="2"/>
-        <w:keepNext w:val="0"/>
-        <w:keepLines w:val="0"/>
-        <w:widowControl/>
-        <w:suppressLineNumbers w:val="0"/>
-        <w:bidi w:val="0"/>
-        <w:spacing w:before="0" w:beforeAutospacing="1" w:after="0" w:afterAutospacing="0" w:line="360" w:lineRule="auto"/>
-        <w:ind w:left="0" w:right="0" w:firstLine="0"/>
-        <w:jc w:val="left"/>
-        <w:rPr>
-          <w:rFonts w:hint="default" w:ascii="Times New Roman" w:hAnsi="Times New Roman" w:cs="Times New Roman"/>
-          <w:i w:val="0"/>
-          <w:color w:val="00000A"/>
-          <w:kern w:val="0"/>
-          <w:sz w:val="24"/>
-          <w:szCs w:val="24"/>
-          <w:lang w:val="en-US" w:eastAsia="zh-CN" w:bidi="ar"/>
-        </w:rPr>
-      </w:pPr>
-      <w:r>
-        <w:rPr>
-          <w:rFonts w:hint="default" w:ascii="Times New Roman" w:hAnsi="Times New Roman" w:cs="Times New Roman"/>
-          <w:i w:val="0"/>
-          <w:color w:val="00000A"/>
-          <w:kern w:val="0"/>
-          <w:sz w:val="24"/>
-          <w:szCs w:val="24"/>
-          <w:lang w:val="en-US" w:eastAsia="zh-CN" w:bidi="ar"/>
-        </w:rPr>
-        <w:t>10. Cooling fan DC 5 volt – 1 unit</w:t>
-      </w:r>
-    </w:p>
-    <w:p>
-      <w:pPr>
-        <w:pStyle w:val="2"/>
-        <w:keepNext w:val="0"/>
-        <w:keepLines w:val="0"/>
-        <w:widowControl/>
-        <w:suppressLineNumbers w:val="0"/>
-        <w:bidi w:val="0"/>
-        <w:spacing w:before="0" w:beforeAutospacing="1" w:after="0" w:afterAutospacing="0" w:line="360" w:lineRule="auto"/>
-        <w:ind w:left="0" w:right="0" w:firstLine="0"/>
-        <w:jc w:val="left"/>
-        <w:rPr>
-          <w:rFonts w:hint="default" w:ascii="Times New Roman" w:hAnsi="Times New Roman" w:cs="Times New Roman"/>
-          <w:i w:val="0"/>
-          <w:color w:val="00000A"/>
-          <w:kern w:val="0"/>
-          <w:sz w:val="24"/>
-          <w:szCs w:val="24"/>
-          <w:lang w:val="en-US" w:eastAsia="zh-CN" w:bidi="ar"/>
-        </w:rPr>
-      </w:pPr>
-      <w:r>
-        <w:rPr>
-          <w:rFonts w:hint="default" w:ascii="Times New Roman" w:hAnsi="Times New Roman" w:cs="Times New Roman"/>
-          <w:i w:val="0"/>
-          <w:color w:val="00000A"/>
-          <w:kern w:val="0"/>
-          <w:sz w:val="24"/>
-          <w:szCs w:val="24"/>
-          <w:lang w:val="en-US" w:eastAsia="zh-CN" w:bidi="ar"/>
-        </w:rPr>
-        <w:t>11. Kabel Jumper</w:t>
-      </w:r>
-    </w:p>
-    <w:p>
-      <w:pPr>
-        <w:pStyle w:val="2"/>
-        <w:keepNext w:val="0"/>
-        <w:keepLines w:val="0"/>
-        <w:widowControl/>
-        <w:suppressLineNumbers w:val="0"/>
-        <w:bidi w:val="0"/>
-        <w:spacing w:before="0" w:beforeAutospacing="1" w:after="0" w:afterAutospacing="0" w:line="360" w:lineRule="auto"/>
-        <w:ind w:left="0" w:right="0" w:firstLine="0"/>
-        <w:jc w:val="left"/>
-        <w:rPr>
-          <w:rFonts w:hint="default" w:ascii="Times New Roman" w:hAnsi="Times New Roman" w:cs="Times New Roman"/>
-          <w:i w:val="0"/>
-          <w:color w:val="00000A"/>
-          <w:kern w:val="0"/>
-          <w:sz w:val="24"/>
-          <w:szCs w:val="24"/>
-          <w:lang w:val="en-US" w:eastAsia="zh-CN" w:bidi="ar"/>
-        </w:rPr>
-      </w:pPr>
-    </w:p>
-    <w:p>
-      <w:pPr>
-        <w:pStyle w:val="2"/>
-        <w:keepNext w:val="0"/>
-        <w:keepLines w:val="0"/>
-        <w:widowControl/>
-        <w:suppressLineNumbers w:val="0"/>
-        <w:bidi w:val="0"/>
-        <w:spacing w:before="0" w:beforeAutospacing="1" w:after="0" w:afterAutospacing="0" w:line="360" w:lineRule="auto"/>
-        <w:ind w:left="0" w:right="0" w:firstLine="0"/>
-        <w:jc w:val="left"/>
-        <w:rPr>
-          <w:rFonts w:hint="default" w:ascii="Times New Roman" w:hAnsi="Times New Roman" w:cs="Times New Roman"/>
-          <w:b/>
-          <w:bCs/>
-          <w:i w:val="0"/>
-          <w:color w:val="00000A"/>
-          <w:kern w:val="0"/>
-          <w:sz w:val="24"/>
-          <w:szCs w:val="24"/>
-          <w:lang w:val="en-US" w:eastAsia="zh-CN" w:bidi="ar"/>
-        </w:rPr>
-      </w:pPr>
-      <w:r>
-        <w:rPr>
-          <w:rFonts w:hint="default" w:ascii="Times New Roman" w:hAnsi="Times New Roman" w:cs="Times New Roman"/>
-          <w:b/>
-          <w:bCs/>
-          <w:i w:val="0"/>
-          <w:color w:val="00000A"/>
-          <w:kern w:val="0"/>
-          <w:sz w:val="24"/>
-          <w:szCs w:val="24"/>
-          <w:lang w:val="en-US" w:eastAsia="zh-CN" w:bidi="ar"/>
-        </w:rPr>
-        <w:t>Bahan</w:t>
-      </w:r>
-    </w:p>
-    <w:p>
-      <w:pPr>
-        <w:pStyle w:val="2"/>
-        <w:keepNext w:val="0"/>
-        <w:keepLines w:val="0"/>
-        <w:widowControl/>
-        <w:suppressLineNumbers w:val="0"/>
-        <w:bidi w:val="0"/>
-        <w:spacing w:before="0" w:beforeAutospacing="1" w:after="0" w:afterAutospacing="0" w:line="360" w:lineRule="auto"/>
-        <w:ind w:left="0" w:right="0" w:firstLine="0"/>
-        <w:jc w:val="left"/>
-        <w:rPr>
-          <w:rFonts w:hint="default" w:ascii="Times New Roman" w:hAnsi="Times New Roman" w:cs="Times New Roman"/>
-          <w:i w:val="0"/>
-          <w:color w:val="00000A"/>
-          <w:kern w:val="0"/>
-          <w:sz w:val="24"/>
-          <w:szCs w:val="24"/>
-          <w:lang w:val="en-US" w:eastAsia="zh-CN" w:bidi="ar"/>
-        </w:rPr>
-      </w:pPr>
-      <w:r>
-        <w:rPr>
-          <w:rFonts w:hint="default" w:ascii="Times New Roman" w:hAnsi="Times New Roman" w:cs="Times New Roman"/>
-          <w:i w:val="0"/>
-          <w:color w:val="00000A"/>
-          <w:kern w:val="0"/>
-          <w:sz w:val="24"/>
-          <w:szCs w:val="24"/>
-          <w:lang w:val="en-US" w:eastAsia="zh-CN" w:bidi="ar"/>
-        </w:rPr>
-        <w:t xml:space="preserve">   Berikut merupakan daftar perangkat lunak yang akan digunakan selama  penelitian  ini berlangsung :</w:t>
-      </w:r>
-    </w:p>
-    <w:p>
-      <w:pPr>
-        <w:pStyle w:val="2"/>
-        <w:keepNext w:val="0"/>
-        <w:keepLines w:val="0"/>
-        <w:widowControl/>
-        <w:suppressLineNumbers w:val="0"/>
-        <w:bidi w:val="0"/>
-        <w:spacing w:before="0" w:beforeAutospacing="1" w:after="0" w:afterAutospacing="0" w:line="360" w:lineRule="auto"/>
-        <w:ind w:left="0" w:right="0" w:firstLine="0"/>
-        <w:jc w:val="left"/>
-        <w:rPr>
-          <w:rFonts w:hint="default" w:ascii="Times New Roman" w:hAnsi="Times New Roman" w:cs="Times New Roman"/>
-          <w:i w:val="0"/>
-          <w:color w:val="00000A"/>
-          <w:kern w:val="0"/>
-          <w:sz w:val="24"/>
-          <w:szCs w:val="24"/>
-          <w:lang w:val="en-US" w:eastAsia="zh-CN" w:bidi="ar"/>
-        </w:rPr>
-      </w:pPr>
-      <w:r>
-        <w:rPr>
-          <w:rFonts w:hint="default" w:ascii="Times New Roman" w:hAnsi="Times New Roman" w:cs="Times New Roman"/>
-          <w:i w:val="0"/>
-          <w:color w:val="00000A"/>
-          <w:kern w:val="0"/>
-          <w:sz w:val="24"/>
-          <w:szCs w:val="24"/>
-          <w:lang w:val="en-US" w:eastAsia="zh-CN" w:bidi="ar"/>
-        </w:rPr>
-        <w:t>1. Mosquitto, sebagai broker untuk protokol MQTT</w:t>
-      </w:r>
-    </w:p>
-    <w:p>
-      <w:pPr>
-        <w:pStyle w:val="2"/>
-        <w:keepNext w:val="0"/>
-        <w:keepLines w:val="0"/>
-        <w:widowControl/>
-        <w:suppressLineNumbers w:val="0"/>
-        <w:bidi w:val="0"/>
-        <w:spacing w:before="0" w:beforeAutospacing="1" w:after="0" w:afterAutospacing="0" w:line="360" w:lineRule="auto"/>
-        <w:ind w:left="0" w:right="0" w:firstLine="0"/>
-        <w:jc w:val="left"/>
-        <w:rPr>
-          <w:rFonts w:hint="default" w:ascii="Times New Roman" w:hAnsi="Times New Roman" w:cs="Times New Roman"/>
-          <w:i w:val="0"/>
-          <w:color w:val="00000A"/>
-          <w:kern w:val="0"/>
-          <w:sz w:val="24"/>
-          <w:szCs w:val="24"/>
-          <w:lang w:val="en-US" w:eastAsia="zh-CN" w:bidi="ar"/>
-        </w:rPr>
-      </w:pPr>
-      <w:r>
-        <w:rPr>
-          <w:rFonts w:hint="default" w:ascii="Times New Roman" w:hAnsi="Times New Roman" w:cs="Times New Roman"/>
-          <w:i w:val="0"/>
-          <w:color w:val="00000A"/>
-          <w:kern w:val="0"/>
-          <w:sz w:val="24"/>
-          <w:szCs w:val="24"/>
-          <w:lang w:val="en-US" w:eastAsia="zh-CN" w:bidi="ar"/>
-        </w:rPr>
-        <w:t>2. Node.js, sebagai web server yang khusus Javascript</w:t>
-      </w:r>
-    </w:p>
-    <w:p>
-      <w:pPr>
-        <w:pStyle w:val="2"/>
-        <w:keepNext w:val="0"/>
-        <w:keepLines w:val="0"/>
-        <w:widowControl/>
-        <w:suppressLineNumbers w:val="0"/>
-        <w:bidi w:val="0"/>
-        <w:spacing w:before="0" w:beforeAutospacing="1" w:after="0" w:afterAutospacing="0" w:line="360" w:lineRule="auto"/>
-        <w:ind w:left="0" w:right="0" w:firstLine="0"/>
-        <w:jc w:val="left"/>
-        <w:rPr>
-          <w:rFonts w:hint="default" w:ascii="Times New Roman" w:hAnsi="Times New Roman" w:cs="Times New Roman"/>
-          <w:i w:val="0"/>
-          <w:color w:val="00000A"/>
-          <w:kern w:val="0"/>
-          <w:sz w:val="24"/>
-          <w:szCs w:val="24"/>
-          <w:lang w:val="en-US" w:eastAsia="zh-CN" w:bidi="ar"/>
-        </w:rPr>
-      </w:pPr>
-      <w:r>
-        <w:rPr>
-          <w:rFonts w:hint="default" w:ascii="Times New Roman" w:hAnsi="Times New Roman" w:cs="Times New Roman"/>
-          <w:i w:val="0"/>
-          <w:color w:val="00000A"/>
-          <w:kern w:val="0"/>
-          <w:sz w:val="24"/>
-          <w:szCs w:val="24"/>
-          <w:lang w:val="en-US" w:eastAsia="zh-CN" w:bidi="ar"/>
-        </w:rPr>
-        <w:t xml:space="preserve">3. Vue.js, sebagai javascript framework untuk pembuatan web </w:t>
-      </w:r>
-      <w:r>
-        <w:rPr>
-          <w:rFonts w:hint="default" w:ascii="Times New Roman" w:hAnsi="Times New Roman" w:cs="Times New Roman"/>
-          <w:i w:val="0"/>
-          <w:color w:val="00000A"/>
-          <w:kern w:val="0"/>
-          <w:sz w:val="24"/>
-          <w:szCs w:val="24"/>
-          <w:lang w:val="en-US" w:eastAsia="zh-CN" w:bidi="ar"/>
-        </w:rPr>
-        <w:tab/>
-      </w:r>
-      <w:r>
-        <w:rPr>
-          <w:rFonts w:hint="default" w:ascii="Times New Roman" w:hAnsi="Times New Roman" w:cs="Times New Roman"/>
-          <w:i w:val="0"/>
-          <w:color w:val="00000A"/>
-          <w:kern w:val="0"/>
-          <w:sz w:val="24"/>
-          <w:szCs w:val="24"/>
-          <w:lang w:val="en-US" w:eastAsia="zh-CN" w:bidi="ar"/>
-        </w:rPr>
-        <w:t>application</w:t>
-      </w:r>
-    </w:p>
-    <w:p>
-      <w:pPr>
-        <w:pStyle w:val="2"/>
-        <w:keepNext w:val="0"/>
-        <w:keepLines w:val="0"/>
-        <w:widowControl/>
-        <w:suppressLineNumbers w:val="0"/>
-        <w:bidi w:val="0"/>
-        <w:spacing w:before="0" w:beforeAutospacing="1" w:after="0" w:afterAutospacing="0" w:line="360" w:lineRule="auto"/>
-        <w:ind w:left="0" w:right="0" w:firstLine="0"/>
-        <w:jc w:val="left"/>
-        <w:rPr>
-          <w:rFonts w:hint="default" w:ascii="Times New Roman" w:hAnsi="Times New Roman" w:cs="Times New Roman"/>
-          <w:i w:val="0"/>
-          <w:color w:val="00000A"/>
-          <w:kern w:val="0"/>
-          <w:sz w:val="24"/>
-          <w:szCs w:val="24"/>
-          <w:lang w:val="en-US" w:eastAsia="zh-CN" w:bidi="ar"/>
-        </w:rPr>
-      </w:pPr>
-      <w:r>
-        <w:rPr>
-          <w:rFonts w:hint="default" w:ascii="Times New Roman" w:hAnsi="Times New Roman" w:cs="Times New Roman"/>
-          <w:i w:val="0"/>
-          <w:color w:val="00000A"/>
-          <w:kern w:val="0"/>
-          <w:sz w:val="24"/>
-          <w:szCs w:val="24"/>
-          <w:lang w:val="en-US" w:eastAsia="zh-CN" w:bidi="ar"/>
-        </w:rPr>
-        <w:t xml:space="preserve">4. OpenSSL, untuk pembuatan public key dan private key pada </w:t>
-      </w:r>
-      <w:r>
-        <w:rPr>
-          <w:rFonts w:hint="default" w:ascii="Times New Roman" w:hAnsi="Times New Roman" w:cs="Times New Roman"/>
-          <w:i w:val="0"/>
-          <w:color w:val="00000A"/>
-          <w:kern w:val="0"/>
-          <w:sz w:val="24"/>
-          <w:szCs w:val="24"/>
-          <w:lang w:val="en-US" w:eastAsia="zh-CN" w:bidi="ar"/>
-        </w:rPr>
-        <w:tab/>
-      </w:r>
-      <w:r>
-        <w:rPr>
-          <w:rFonts w:hint="default" w:ascii="Times New Roman" w:hAnsi="Times New Roman" w:cs="Times New Roman"/>
-          <w:i w:val="0"/>
-          <w:color w:val="00000A"/>
-          <w:kern w:val="0"/>
-          <w:sz w:val="24"/>
-          <w:szCs w:val="24"/>
-          <w:lang w:val="en-US" w:eastAsia="zh-CN" w:bidi="ar"/>
-        </w:rPr>
-        <w:t>HTTPS serta HTTP/2</w:t>
-      </w:r>
-    </w:p>
-    <w:p>
-      <w:pPr>
-        <w:pStyle w:val="2"/>
-        <w:keepNext w:val="0"/>
-        <w:keepLines w:val="0"/>
-        <w:widowControl/>
-        <w:suppressLineNumbers w:val="0"/>
-        <w:bidi w:val="0"/>
-        <w:spacing w:before="0" w:beforeAutospacing="1" w:after="0" w:afterAutospacing="0" w:line="360" w:lineRule="auto"/>
-        <w:ind w:left="0" w:right="0" w:firstLine="0"/>
-        <w:jc w:val="left"/>
-        <w:rPr>
-          <w:rFonts w:hint="default" w:ascii="Times New Roman" w:hAnsi="Times New Roman" w:cs="Times New Roman"/>
-          <w:i w:val="0"/>
-          <w:color w:val="00000A"/>
-          <w:kern w:val="0"/>
-          <w:sz w:val="24"/>
-          <w:szCs w:val="24"/>
-          <w:lang w:val="en-US" w:eastAsia="zh-CN" w:bidi="ar"/>
-        </w:rPr>
-      </w:pPr>
-      <w:r>
-        <w:rPr>
-          <w:rFonts w:hint="default" w:ascii="Times New Roman" w:hAnsi="Times New Roman" w:cs="Times New Roman"/>
-          <w:i w:val="0"/>
-          <w:color w:val="00000A"/>
-          <w:kern w:val="0"/>
-          <w:sz w:val="24"/>
-          <w:szCs w:val="24"/>
-          <w:lang w:val="en-US" w:eastAsia="zh-CN" w:bidi="ar"/>
-        </w:rPr>
-        <w:t xml:space="preserve">5. Serveo, untuk menjadikan local server mampu diakses secara </w:t>
-      </w:r>
-      <w:r>
-        <w:rPr>
-          <w:rFonts w:hint="default" w:ascii="Times New Roman" w:hAnsi="Times New Roman" w:cs="Times New Roman"/>
-          <w:i w:val="0"/>
-          <w:color w:val="00000A"/>
-          <w:kern w:val="0"/>
-          <w:sz w:val="24"/>
-          <w:szCs w:val="24"/>
-          <w:lang w:val="en-US" w:eastAsia="zh-CN" w:bidi="ar"/>
-        </w:rPr>
-        <w:tab/>
-      </w:r>
-      <w:r>
-        <w:rPr>
-          <w:rFonts w:hint="default" w:ascii="Times New Roman" w:hAnsi="Times New Roman" w:cs="Times New Roman"/>
-          <w:i w:val="0"/>
-          <w:color w:val="00000A"/>
-          <w:kern w:val="0"/>
-          <w:sz w:val="24"/>
-          <w:szCs w:val="24"/>
-          <w:lang w:val="en-US" w:eastAsia="zh-CN" w:bidi="ar"/>
-        </w:rPr>
-        <w:t>publik</w:t>
-      </w:r>
-    </w:p>
-    <w:p>
-      <w:pPr>
-        <w:pStyle w:val="2"/>
-        <w:keepNext w:val="0"/>
-        <w:keepLines w:val="0"/>
-        <w:widowControl/>
-        <w:suppressLineNumbers w:val="0"/>
-        <w:bidi w:val="0"/>
-        <w:spacing w:before="0" w:beforeAutospacing="1" w:after="0" w:afterAutospacing="0" w:line="360" w:lineRule="auto"/>
-        <w:ind w:left="0" w:right="0" w:firstLine="0"/>
-        <w:jc w:val="left"/>
-        <w:rPr>
-          <w:rFonts w:hint="default" w:ascii="Times New Roman" w:hAnsi="Times New Roman" w:cs="Times New Roman"/>
-          <w:i w:val="0"/>
-          <w:color w:val="00000A"/>
-          <w:kern w:val="0"/>
-          <w:sz w:val="24"/>
-          <w:szCs w:val="24"/>
-          <w:lang w:val="en-US" w:eastAsia="zh-CN" w:bidi="ar"/>
-        </w:rPr>
-      </w:pPr>
-      <w:r>
-        <w:rPr>
-          <w:rFonts w:hint="default" w:ascii="Times New Roman" w:hAnsi="Times New Roman" w:cs="Times New Roman"/>
-          <w:i w:val="0"/>
-          <w:color w:val="00000A"/>
-          <w:kern w:val="0"/>
-          <w:sz w:val="24"/>
-          <w:szCs w:val="24"/>
-          <w:lang w:val="en-US" w:eastAsia="zh-CN" w:bidi="ar"/>
-        </w:rPr>
-        <w:t>6. Google Chrome, untuk mengakses website</w:t>
-      </w:r>
-    </w:p>
-    <w:p>
-      <w:pPr>
-        <w:pStyle w:val="2"/>
-        <w:keepNext w:val="0"/>
-        <w:keepLines w:val="0"/>
-        <w:widowControl/>
-        <w:suppressLineNumbers w:val="0"/>
-        <w:bidi w:val="0"/>
-        <w:spacing w:before="0" w:beforeAutospacing="1" w:after="0" w:afterAutospacing="0" w:line="360" w:lineRule="auto"/>
-        <w:ind w:left="0" w:right="0" w:firstLine="0"/>
-        <w:jc w:val="left"/>
-        <w:rPr>
-          <w:rFonts w:hint="default" w:ascii="Times New Roman" w:hAnsi="Times New Roman" w:cs="Times New Roman"/>
-          <w:b/>
-          <w:bCs/>
-          <w:i w:val="0"/>
-          <w:color w:val="00000A"/>
-          <w:kern w:val="0"/>
-          <w:sz w:val="24"/>
-          <w:szCs w:val="24"/>
-          <w:lang w:val="en" w:eastAsia="zh-CN" w:bidi="ar"/>
-        </w:rPr>
-      </w:pPr>
-      <w:r>
-        <w:rPr>
-          <w:rFonts w:hint="default" w:ascii="Times New Roman" w:hAnsi="Times New Roman" w:cs="Times New Roman"/>
-          <w:b w:val="0"/>
-          <w:bCs w:val="0"/>
-          <w:i w:val="0"/>
-          <w:color w:val="00000A"/>
-          <w:kern w:val="0"/>
-          <w:sz w:val="24"/>
-          <w:szCs w:val="24"/>
-          <w:lang w:val="en" w:eastAsia="zh-CN" w:bidi="ar"/>
-        </w:rPr>
-        <w:t>&lt;&lt;Topologi data&gt;&gt;</w:t>
-      </w:r>
-    </w:p>
-    <w:p>
-      <w:pPr>
-        <w:pStyle w:val="2"/>
-        <w:keepNext w:val="0"/>
-        <w:keepLines w:val="0"/>
-        <w:widowControl/>
-        <w:suppressLineNumbers w:val="0"/>
-        <w:bidi w:val="0"/>
         <w:spacing w:before="0" w:beforeAutospacing="1" w:after="0" w:afterAutospacing="0" w:line="360" w:lineRule="auto"/>
         <w:ind w:left="0" w:right="0" w:firstLine="0"/>
         <w:jc w:val="left"/>
@@ -3930,8 +1708,8 @@
       <w:r>
         <w:drawing>
           <wp:inline distT="0" distB="0" distL="114300" distR="114300">
-            <wp:extent cx="5267325" cy="4182110"/>
-            <wp:effectExtent l="0" t="0" r="9525" b="8890"/>
+            <wp:extent cx="2579370" cy="2047875"/>
+            <wp:effectExtent l="0" t="0" r="11430" b="9525"/>
             <wp:docPr id="1" name="Picture 1"/>
             <wp:cNvGraphicFramePr>
               <a:graphicFrameLocks xmlns:a="http://schemas.openxmlformats.org/drawingml/2006/main" noChangeAspect="1"/>
@@ -3954,7 +1732,7 @@
                   <pic:spPr>
                     <a:xfrm>
                       <a:off x="0" y="0"/>
-                      <a:ext cx="5267325" cy="4182110"/>
+                      <a:ext cx="2579370" cy="2047875"/>
                     </a:xfrm>
                     <a:prstGeom prst="rect">
                       <a:avLst/>
@@ -4122,8 +1900,8 @@
       <w:r>
         <w:drawing>
           <wp:inline distT="0" distB="0" distL="114300" distR="114300">
-            <wp:extent cx="5112385" cy="4765040"/>
-            <wp:effectExtent l="0" t="0" r="12065" b="16510"/>
+            <wp:extent cx="2614930" cy="2437130"/>
+            <wp:effectExtent l="0" t="0" r="13970" b="1270"/>
             <wp:docPr id="2" name="Picture 2"/>
             <wp:cNvGraphicFramePr>
               <a:graphicFrameLocks xmlns:a="http://schemas.openxmlformats.org/drawingml/2006/main" noChangeAspect="1"/>
@@ -4146,7 +1924,7 @@
                   <pic:spPr>
                     <a:xfrm>
                       <a:off x="0" y="0"/>
-                      <a:ext cx="5112385" cy="4765040"/>
+                      <a:ext cx="2614930" cy="2437130"/>
                     </a:xfrm>
                     <a:prstGeom prst="rect">
                       <a:avLst/>
@@ -4188,6 +1966,8 @@
         </w:rPr>
         <w:t>&lt;&lt;Hasil dan Pembahasan&gt;&gt;</w:t>
       </w:r>
+      <w:bookmarkStart w:id="0" w:name="_GoBack"/>
+      <w:bookmarkEnd w:id="0"/>
     </w:p>
     <w:p>
       <w:pPr>
@@ -5437,8 +3217,6 @@
         </w:rPr>
         <w:t>4. Terdapat kemungkinan paket yang hilang selama penggunaan Serveo untuk HTTP/1.1 Server-Sent Events maupun HTTPS Server-Sent Events.</w:t>
       </w:r>
-      <w:bookmarkStart w:id="0" w:name="_GoBack"/>
-      <w:bookmarkEnd w:id="0"/>
     </w:p>
     <w:sectPr>
       <w:pgSz w:w="11906" w:h="16838"/>
@@ -6335,10 +4113,10 @@
                   </a:defRPr>
                 </a:pPr>
                 <a:r>
-                  <a:rPr lang="" altLang="en-US"/>
+                  <a:rPr lang="en-US" altLang="en-US"/>
                   <a:t>Jeda Pengiriman</a:t>
                 </a:r>
-                <a:endParaRPr lang="" altLang="en-US"/>
+                <a:endParaRPr lang="en-US" altLang="en-US"/>
               </a:p>
             </c:rich>
           </c:tx>
@@ -6435,10 +4213,10 @@
                   </a:defRPr>
                 </a:pPr>
                 <a:r>
-                  <a:rPr lang="" altLang="en-US"/>
+                  <a:rPr lang="en-US" altLang="en-US"/>
                   <a:t>Rata - Rata Response Time (ms)</a:t>
                 </a:r>
-                <a:endParaRPr lang="" altLang="en-US"/>
+                <a:endParaRPr lang="en-US" altLang="en-US"/>
               </a:p>
             </c:rich>
           </c:tx>
@@ -7857,10 +5635,10 @@
                   </a:defRPr>
                 </a:pPr>
                 <a:r>
-                  <a:rPr lang="" altLang="en-US"/>
+                  <a:rPr lang="en-US" altLang="en-US"/>
                   <a:t>Jumlah Pengguna</a:t>
                 </a:r>
-                <a:endParaRPr lang="" altLang="en-US"/>
+                <a:endParaRPr lang="en-US" altLang="en-US"/>
               </a:p>
             </c:rich>
           </c:tx>
@@ -7958,23 +5736,7 @@
                 </a:pPr>
                 <a:r>
                   <a:rPr lang="en-US" altLang="en-US"/>
-                  <a:t>Rata - Rata </a:t>
-                </a:r>
-                <a:r>
-                  <a:rPr lang="" altLang="en-US"/>
-                  <a:t>Penggunaan CPU </a:t>
-                </a:r>
-                <a:r>
-                  <a:rPr lang="en-US" altLang="en-US"/>
-                  <a:t>(</a:t>
-                </a:r>
-                <a:r>
-                  <a:rPr lang="" altLang="en-US"/>
-                  <a:t>%</a:t>
-                </a:r>
-                <a:r>
-                  <a:rPr lang="en-US" altLang="en-US"/>
-                  <a:t>)</a:t>
+                  <a:t>Rata - Rata Penggunaan CPU (%)</a:t>
                 </a:r>
                 <a:endParaRPr lang="en-US" altLang="en-US"/>
               </a:p>

</xml_diff>